<commit_message>
Work on the document
</commit_message>
<xml_diff>
--- a/Forum Technical Design Document v1.0.docx
+++ b/Forum Technical Design Document v1.0.docx
@@ -378,7 +378,7 @@
                     <pic:cNvPicPr/>
                   </pic:nvPicPr>
                   <pic:blipFill>
-                    <a:blip r:embed="rId6" cstate="print"/>
+                    <a:blip r:embed="rId8" cstate="print"/>
                     <a:stretch>
                       <a:fillRect/>
                     </a:stretch>
@@ -550,6 +550,7 @@
           <w:color w:val="000000"/>
           <w:sz w:val="18"/>
           <w:szCs w:val="18"/>
+          <w:lang w:val="en-US"/>
         </w:rPr>
       </w:pPr>
       <w:r>
@@ -628,44 +629,31 @@
           <w:szCs w:val="18"/>
           <w:lang w:val="en-US"/>
         </w:rPr>
-        <w:t>......[</w:t>
-      </w:r>
-      <w:proofErr w:type="gramStart"/>
-      <w:r>
-        <w:rPr>
-          <w:rFonts w:ascii="Arial" w:hAnsi="Arial" w:cs="Arial"/>
-          <w:i/>
-          <w:iCs/>
-          <w:color w:val="000000"/>
-          <w:sz w:val="18"/>
-          <w:szCs w:val="18"/>
-          <w:lang w:val="en-US"/>
-        </w:rPr>
-        <w:t>page</w:t>
-      </w:r>
-      <w:proofErr w:type="gramEnd"/>
-      <w:r>
-        <w:rPr>
-          <w:rFonts w:ascii="Arial" w:hAnsi="Arial" w:cs="Arial"/>
-          <w:i/>
-          <w:iCs/>
-          <w:color w:val="000000"/>
-          <w:sz w:val="18"/>
-          <w:szCs w:val="18"/>
-          <w:lang w:val="en-US"/>
-        </w:rPr>
-        <w:t>]</w:t>
-      </w:r>
-      <w:r>
-        <w:rPr>
-          <w:rFonts w:ascii="Arial" w:hAnsi="Arial" w:cs="Arial"/>
-          <w:i/>
-          <w:iCs/>
-          <w:color w:val="000000"/>
-          <w:sz w:val="18"/>
-          <w:szCs w:val="18"/>
-        </w:rPr>
-        <w:t xml:space="preserve"> </w:t>
+        <w:t>......</w:t>
+      </w:r>
+      <w:r>
+        <w:rPr>
+          <w:rFonts w:ascii="Arial" w:hAnsi="Arial" w:cs="Arial"/>
+          <w:i/>
+          <w:iCs/>
+          <w:color w:val="000000"/>
+          <w:sz w:val="18"/>
+          <w:szCs w:val="18"/>
+          <w:lang w:val="en-US"/>
+        </w:rPr>
+        <w:t>.........</w:t>
+      </w:r>
+      <w:r>
+        <w:rPr>
+          <w:rFonts w:ascii="Arial" w:hAnsi="Arial" w:cs="Arial"/>
+          <w:i/>
+          <w:iCs/>
+          <w:color w:val="000000"/>
+          <w:sz w:val="18"/>
+          <w:szCs w:val="18"/>
+          <w:lang w:val="en-US"/>
+        </w:rPr>
+        <w:t>..2</w:t>
       </w:r>
     </w:p>
     <w:p>
@@ -714,33 +702,31 @@
           <w:szCs w:val="18"/>
           <w:lang w:val="en-US"/>
         </w:rPr>
-        <w:t>[</w:t>
-      </w:r>
-      <w:proofErr w:type="gramStart"/>
-      <w:r>
-        <w:rPr>
-          <w:rFonts w:ascii="Arial" w:hAnsi="Arial" w:cs="Arial"/>
-          <w:i/>
-          <w:iCs/>
-          <w:color w:val="000000"/>
-          <w:sz w:val="18"/>
-          <w:szCs w:val="18"/>
-          <w:lang w:val="en-US"/>
-        </w:rPr>
-        <w:t>page</w:t>
-      </w:r>
-      <w:proofErr w:type="gramEnd"/>
-      <w:r>
-        <w:rPr>
-          <w:rFonts w:ascii="Arial" w:hAnsi="Arial" w:cs="Arial"/>
-          <w:i/>
-          <w:iCs/>
-          <w:color w:val="000000"/>
-          <w:sz w:val="18"/>
-          <w:szCs w:val="18"/>
-          <w:lang w:val="en-US"/>
-        </w:rPr>
-        <w:t>]</w:t>
+        <w:t>.........</w:t>
+      </w:r>
+      <w:r>
+        <w:rPr>
+          <w:rFonts w:ascii="Arial" w:hAnsi="Arial" w:cs="Arial"/>
+          <w:i/>
+          <w:iCs/>
+          <w:color w:val="000000"/>
+          <w:sz w:val="18"/>
+          <w:szCs w:val="18"/>
+          <w:lang w:val="en-US"/>
+        </w:rPr>
+        <w:t>.</w:t>
+      </w:r>
+      <w:r>
+        <w:rPr>
+          <w:rFonts w:ascii="Arial" w:hAnsi="Arial" w:cs="Arial"/>
+          <w:i/>
+          <w:iCs/>
+          <w:color w:val="000000"/>
+          <w:sz w:val="18"/>
+          <w:szCs w:val="18"/>
+          <w:lang w:val="en-US"/>
+        </w:rPr>
+        <w:t>2</w:t>
       </w:r>
     </w:p>
     <w:p>
@@ -788,18 +774,43 @@
           <w:sz w:val="18"/>
           <w:szCs w:val="18"/>
         </w:rPr>
-        <w:t>..</w:t>
-      </w:r>
-      <w:r>
-        <w:rPr>
-          <w:rFonts w:ascii="Arial" w:hAnsi="Arial" w:cs="Arial"/>
-          <w:i/>
-          <w:iCs/>
-          <w:color w:val="000000"/>
-          <w:sz w:val="18"/>
-          <w:szCs w:val="18"/>
-        </w:rPr>
-        <w:t xml:space="preserve"> </w:t>
+        <w:t>.</w:t>
+      </w:r>
+      <w:r>
+        <w:rPr>
+          <w:rFonts w:ascii="Arial" w:hAnsi="Arial" w:cs="Arial"/>
+          <w:i/>
+          <w:iCs/>
+          <w:color w:val="000000"/>
+          <w:sz w:val="18"/>
+          <w:szCs w:val="18"/>
+          <w:lang w:val="en-US"/>
+        </w:rPr>
+        <w:t>........</w:t>
+      </w:r>
+      <w:r>
+        <w:rPr>
+          <w:rFonts w:ascii="Arial" w:hAnsi="Arial" w:cs="Arial"/>
+          <w:i/>
+          <w:iCs/>
+          <w:color w:val="000000"/>
+          <w:sz w:val="18"/>
+          <w:szCs w:val="18"/>
+          <w:lang w:val="en-US"/>
+        </w:rPr>
+        <w:t>.</w:t>
+      </w:r>
+      <w:r>
+        <w:rPr>
+          <w:rFonts w:ascii="Arial" w:hAnsi="Arial" w:cs="Arial"/>
+          <w:i/>
+          <w:iCs/>
+          <w:color w:val="000000"/>
+          <w:sz w:val="18"/>
+          <w:szCs w:val="18"/>
+          <w:lang w:val="en-US"/>
+        </w:rPr>
+        <w:t>2</w:t>
       </w:r>
     </w:p>
     <w:p>
@@ -832,10 +843,54 @@
           <w:sz w:val="20"/>
           <w:szCs w:val="20"/>
         </w:rPr>
+        <w:fldChar w:fldCharType="begin"/>
+      </w:r>
+      <w:r>
+        <w:rPr>
+          <w:rFonts w:ascii="Arial Black" w:hAnsi="Arial Black" w:cs="Arial Black"/>
+          <w:color w:val="000000"/>
+          <w:sz w:val="20"/>
+          <w:szCs w:val="20"/>
+        </w:rPr>
+        <w:instrText xml:space="preserve"> HYPERLINK  \l "GeneralDescriprion" </w:instrText>
+      </w:r>
+      <w:r>
+        <w:rPr>
+          <w:rFonts w:ascii="Arial Black" w:hAnsi="Arial Black" w:cs="Arial Black"/>
+          <w:color w:val="000000"/>
+          <w:sz w:val="20"/>
+          <w:szCs w:val="20"/>
+        </w:rPr>
+      </w:r>
+      <w:r>
+        <w:rPr>
+          <w:rFonts w:ascii="Arial Black" w:hAnsi="Arial Black" w:cs="Arial Black"/>
+          <w:color w:val="000000"/>
+          <w:sz w:val="20"/>
+          <w:szCs w:val="20"/>
+        </w:rPr>
+        <w:fldChar w:fldCharType="separate"/>
+      </w:r>
+      <w:r>
+        <w:rPr>
+          <w:rStyle w:val="Hyperlink"/>
+          <w:rFonts w:ascii="Arial Black" w:hAnsi="Arial Black" w:cs="Arial Black"/>
+          <w:sz w:val="20"/>
+          <w:szCs w:val="20"/>
+        </w:rPr>
         <w:t>GENERAL DESCRIPTION</w:t>
       </w:r>
       <w:r>
         <w:rPr>
+          <w:rFonts w:ascii="Arial Black" w:hAnsi="Arial Black" w:cs="Arial Black"/>
+          <w:color w:val="000000"/>
+          <w:sz w:val="20"/>
+          <w:szCs w:val="20"/>
+        </w:rPr>
+        <w:fldChar w:fldCharType="end"/>
+      </w:r>
+      <w:r>
+        <w:rPr>
           <w:rFonts w:ascii="Arial" w:hAnsi="Arial" w:cs="Arial"/>
           <w:b/>
           <w:bCs/>
@@ -877,6 +932,18 @@
           <w:szCs w:val="20"/>
         </w:rPr>
         <w:t>.............................................................................................</w:t>
+      </w:r>
+      <w:r>
+        <w:rPr>
+          <w:rFonts w:ascii="Arial" w:hAnsi="Arial" w:cs="Arial"/>
+          <w:b/>
+          <w:bCs/>
+          <w:color w:val="000000"/>
+          <w:sz w:val="20"/>
+          <w:szCs w:val="20"/>
+          <w:lang w:val="en-US"/>
+        </w:rPr>
+        <w:t>3</w:t>
       </w:r>
     </w:p>
     <w:p>
@@ -1922,7 +1989,7 @@
                     <pic:cNvPicPr/>
                   </pic:nvPicPr>
                   <pic:blipFill>
-                    <a:blip r:embed="rId6" cstate="print"/>
+                    <a:blip r:embed="rId8" cstate="print"/>
                     <a:stretch>
                       <a:fillRect/>
                     </a:stretch>
@@ -2279,7 +2346,7 @@
                     <pic:cNvPicPr/>
                   </pic:nvPicPr>
                   <pic:blipFill>
-                    <a:blip r:embed="rId6" cstate="print"/>
+                    <a:blip r:embed="rId8" cstate="print"/>
                     <a:stretch>
                       <a:fillRect/>
                     </a:stretch>
@@ -2300,6 +2367,601 @@
         </w:drawing>
       </w:r>
     </w:p>
+    <w:p>
+      <w:pPr>
+        <w:pStyle w:val="IntenseQuote"/>
+        <w:rPr>
+          <w:sz w:val="22"/>
+          <w:szCs w:val="22"/>
+        </w:rPr>
+      </w:pPr>
+      <w:r>
+        <w:lastRenderedPageBreak/>
+        <w:t>General Description</w:t>
+      </w:r>
+      <w:bookmarkStart w:id="2" w:name="GeneralDescriprion"/>
+      <w:bookmarkEnd w:id="2"/>
+    </w:p>
+    <w:p>
+      <w:pPr>
+        <w:pStyle w:val="ListParagraph"/>
+        <w:numPr>
+          <w:ilvl w:val="1"/>
+          <w:numId w:val="3"/>
+        </w:numPr>
+        <w:rPr>
+          <w:b/>
+          <w:lang w:val="en-US"/>
+        </w:rPr>
+      </w:pPr>
+      <w:r>
+        <w:rPr>
+          <w:b/>
+          <w:lang w:val="en-US"/>
+        </w:rPr>
+        <w:t>Web Site A</w:t>
+      </w:r>
+      <w:r>
+        <w:rPr>
+          <w:b/>
+          <w:lang w:val="en-US"/>
+        </w:rPr>
+        <w:t>ppearance</w:t>
+      </w:r>
+      <w:r>
+        <w:rPr>
+          <w:b/>
+          <w:lang w:val="en-US"/>
+        </w:rPr>
+        <w:t xml:space="preserve"> </w:t>
+      </w:r>
+    </w:p>
+    <w:p>
+      <w:pPr>
+        <w:rPr>
+          <w:b/>
+          <w:lang w:val="en-US"/>
+        </w:rPr>
+      </w:pPr>
+      <w:r>
+        <w:rPr>
+          <w:b/>
+          <w:noProof/>
+          <w:lang w:eastAsia="bg-BG"/>
+        </w:rPr>
+        <w:pict>
+          <v:shapetype id="_x0000_t61" coordsize="21600,21600" o:spt="61" adj="1350,25920" path="m,l0@8@12@24,0@9,,21600@6,21600@15@27@7,21600,21600,21600,21600@9@18@30,21600@8,21600,0@7,0@21@33@6,xe">
+            <v:stroke joinstyle="miter"/>
+            <v:formulas>
+              <v:f eqn="sum 10800 0 #0"/>
+              <v:f eqn="sum 10800 0 #1"/>
+              <v:f eqn="sum #0 0 #1"/>
+              <v:f eqn="sum @0 @1 0"/>
+              <v:f eqn="sum 21600 0 #0"/>
+              <v:f eqn="sum 21600 0 #1"/>
+              <v:f eqn="if @0 3600 12600"/>
+              <v:f eqn="if @0 9000 18000"/>
+              <v:f eqn="if @1 3600 12600"/>
+              <v:f eqn="if @1 9000 18000"/>
+              <v:f eqn="if @2 0 #0"/>
+              <v:f eqn="if @3 @10 0"/>
+              <v:f eqn="if #0 0 @11"/>
+              <v:f eqn="if @2 @6 #0"/>
+              <v:f eqn="if @3 @6 @13"/>
+              <v:f eqn="if @5 @6 @14"/>
+              <v:f eqn="if @2 #0 21600"/>
+              <v:f eqn="if @3 21600 @16"/>
+              <v:f eqn="if @4 21600 @17"/>
+              <v:f eqn="if @2 #0 @6"/>
+              <v:f eqn="if @3 @19 @6"/>
+              <v:f eqn="if #1 @6 @20"/>
+              <v:f eqn="if @2 @8 #1"/>
+              <v:f eqn="if @3 @22 @8"/>
+              <v:f eqn="if #0 @8 @23"/>
+              <v:f eqn="if @2 21600 #1"/>
+              <v:f eqn="if @3 21600 @25"/>
+              <v:f eqn="if @5 21600 @26"/>
+              <v:f eqn="if @2 #1 @8"/>
+              <v:f eqn="if @3 @8 @28"/>
+              <v:f eqn="if @4 @8 @29"/>
+              <v:f eqn="if @2 #1 0"/>
+              <v:f eqn="if @3 @31 0"/>
+              <v:f eqn="if #1 0 @32"/>
+              <v:f eqn="val #0"/>
+              <v:f eqn="val #1"/>
+            </v:formulas>
+            <v:path o:connecttype="custom" o:connectlocs="10800,0;0,10800;10800,21600;21600,10800;@34,@35"/>
+            <v:handles>
+              <v:h position="#0,#1"/>
+            </v:handles>
+          </v:shapetype>
+          <v:shape id="_x0000_s1028" type="#_x0000_t61" style="position:absolute;margin-left:209.65pt;margin-top:147.65pt;width:99.1pt;height:21.9pt;rotation:180;z-index:251660288" adj="9481,32054">
+            <v:textbox>
+              <w:txbxContent>
+                <w:p>
+                  <w:r>
+                    <w:t xml:space="preserve">Terms of </w:t>
+                  </w:r>
+                  <w:r>
+                    <w:rPr>
+                      <w:lang w:val="en-US"/>
+                    </w:rPr>
+                    <w:t xml:space="preserve"> </w:t>
+                  </w:r>
+                  <w:r>
+                    <w:t>Delivery</w:t>
+                  </w:r>
+                </w:p>
+              </w:txbxContent>
+            </v:textbox>
+          </v:shape>
+        </w:pict>
+      </w:r>
+      <w:r>
+        <w:rPr>
+          <w:b/>
+          <w:noProof/>
+          <w:lang w:eastAsia="bg-BG"/>
+        </w:rPr>
+        <w:pict>
+          <v:shape id="_x0000_s1029" type="#_x0000_t61" style="position:absolute;margin-left:334.1pt;margin-top:147.65pt;width:1in;height:21.9pt;rotation:180;z-index:251661312" adj="8430,31610">
+            <v:textbox>
+              <w:txbxContent>
+                <w:p>
+                  <w:pPr>
+                    <w:rPr>
+                      <w:lang w:val="en-US"/>
+                    </w:rPr>
+                  </w:pPr>
+                  <w:r>
+                    <w:rPr>
+                      <w:lang w:val="en-US"/>
+                    </w:rPr>
+                    <w:t xml:space="preserve">   Contacts</w:t>
+                  </w:r>
+                </w:p>
+              </w:txbxContent>
+            </v:textbox>
+          </v:shape>
+        </w:pict>
+      </w:r>
+      <w:r>
+        <w:rPr>
+          <w:b/>
+          <w:noProof/>
+          <w:lang w:eastAsia="bg-BG"/>
+        </w:rPr>
+        <w:pict>
+          <v:shape id="_x0000_s1027" type="#_x0000_t61" style="position:absolute;margin-left:120.95pt;margin-top:147.65pt;width:1in;height:21.9pt;rotation:180;z-index:251659264" adj="13274,32695">
+            <v:textbox>
+              <w:txbxContent>
+                <w:p>
+                  <w:pPr>
+                    <w:rPr>
+                      <w:lang w:val="en-US"/>
+                    </w:rPr>
+                  </w:pPr>
+                  <w:r>
+                    <w:rPr>
+                      <w:lang w:val="en-US"/>
+                    </w:rPr>
+                    <w:t xml:space="preserve">   Products</w:t>
+                  </w:r>
+                </w:p>
+              </w:txbxContent>
+            </v:textbox>
+          </v:shape>
+        </w:pict>
+      </w:r>
+      <w:r>
+        <w:rPr>
+          <w:b/>
+          <w:noProof/>
+          <w:lang w:eastAsia="bg-BG"/>
+        </w:rPr>
+        <w:pict>
+          <v:shape id="_x0000_s1026" type="#_x0000_t61" style="position:absolute;margin-left:13.25pt;margin-top:147.65pt;width:75.45pt;height:21.9pt;rotation:180;z-index:251658240" adj="5353,31758">
+            <v:textbox>
+              <w:txbxContent>
+                <w:p>
+                  <w:pPr>
+                    <w:rPr>
+                      <w:lang w:val="en-US"/>
+                    </w:rPr>
+                  </w:pPr>
+                  <w:r>
+                    <w:rPr>
+                      <w:lang w:val="en-US"/>
+                    </w:rPr>
+                    <w:t xml:space="preserve"> Home Page</w:t>
+                  </w:r>
+                </w:p>
+              </w:txbxContent>
+            </v:textbox>
+          </v:shape>
+        </w:pict>
+      </w:r>
+      <w:r>
+        <w:rPr>
+          <w:b/>
+          <w:noProof/>
+          <w:lang w:eastAsia="bg-BG"/>
+        </w:rPr>
+        <w:drawing>
+          <wp:inline distT="0" distB="0" distL="0" distR="0">
+            <wp:extent cx="5760720" cy="1731645"/>
+            <wp:effectExtent l="19050" t="0" r="0" b="0"/>
+            <wp:docPr id="3" name="Picture 2" descr="img1.JPG"/>
+            <wp:cNvGraphicFramePr>
+              <a:graphicFrameLocks xmlns:a="http://schemas.openxmlformats.org/drawingml/2006/main" noChangeAspect="1"/>
+            </wp:cNvGraphicFramePr>
+            <a:graphic xmlns:a="http://schemas.openxmlformats.org/drawingml/2006/main">
+              <a:graphicData uri="http://schemas.openxmlformats.org/drawingml/2006/picture">
+                <pic:pic xmlns:pic="http://schemas.openxmlformats.org/drawingml/2006/picture">
+                  <pic:nvPicPr>
+                    <pic:cNvPr id="0" name="img1.JPG"/>
+                    <pic:cNvPicPr/>
+                  </pic:nvPicPr>
+                  <pic:blipFill>
+                    <a:blip r:embed="rId9" cstate="print"/>
+                    <a:stretch>
+                      <a:fillRect/>
+                    </a:stretch>
+                  </pic:blipFill>
+                  <pic:spPr>
+                    <a:xfrm>
+                      <a:off x="0" y="0"/>
+                      <a:ext cx="5760720" cy="1731645"/>
+                    </a:xfrm>
+                    <a:prstGeom prst="rect">
+                      <a:avLst/>
+                    </a:prstGeom>
+                  </pic:spPr>
+                </pic:pic>
+              </a:graphicData>
+            </a:graphic>
+          </wp:inline>
+        </w:drawing>
+      </w:r>
+    </w:p>
+    <w:p>
+      <w:pPr>
+        <w:rPr>
+          <w:b/>
+          <w:lang w:val="en-US"/>
+        </w:rPr>
+      </w:pPr>
+    </w:p>
+    <w:p>
+      <w:pPr>
+        <w:rPr>
+          <w:b/>
+          <w:lang w:val="en-US"/>
+        </w:rPr>
+      </w:pPr>
+    </w:p>
+    <w:p>
+      <w:pPr>
+        <w:pStyle w:val="ListParagraph"/>
+        <w:numPr>
+          <w:ilvl w:val="0"/>
+          <w:numId w:val="4"/>
+        </w:numPr>
+        <w:rPr>
+          <w:b/>
+          <w:lang w:val="en-US"/>
+        </w:rPr>
+      </w:pPr>
+      <w:r>
+        <w:rPr>
+          <w:b/>
+          <w:lang w:val="en-US"/>
+        </w:rPr>
+        <w:t xml:space="preserve">Home Page - </w:t>
+      </w:r>
+      <w:r>
+        <w:rPr>
+          <w:lang w:val="en-US"/>
+        </w:rPr>
+        <w:t>provides short description about the company.</w:t>
+      </w:r>
+    </w:p>
+    <w:p>
+      <w:pPr>
+        <w:pStyle w:val="ListParagraph"/>
+        <w:numPr>
+          <w:ilvl w:val="0"/>
+          <w:numId w:val="4"/>
+        </w:numPr>
+        <w:rPr>
+          <w:b/>
+          <w:lang w:val="en-US"/>
+        </w:rPr>
+      </w:pPr>
+      <w:r>
+        <w:rPr>
+          <w:b/>
+          <w:lang w:val="en-US"/>
+        </w:rPr>
+        <w:t xml:space="preserve">Products - </w:t>
+      </w:r>
+      <w:r>
+        <w:rPr>
+          <w:lang w:val="en-US"/>
+        </w:rPr>
+        <w:t>gives customer access to all the products</w:t>
+      </w:r>
+      <w:r>
+        <w:rPr>
+          <w:lang w:val="en-US"/>
+        </w:rPr>
+        <w:t>.</w:t>
+      </w:r>
+    </w:p>
+    <w:p>
+      <w:pPr>
+        <w:pStyle w:val="ListParagraph"/>
+        <w:numPr>
+          <w:ilvl w:val="0"/>
+          <w:numId w:val="4"/>
+        </w:numPr>
+      </w:pPr>
+      <w:r>
+        <w:rPr>
+          <w:b/>
+        </w:rPr>
+        <w:t xml:space="preserve">Terms of </w:t>
+      </w:r>
+      <w:r>
+        <w:rPr>
+          <w:b/>
+          <w:lang w:val="en-US"/>
+        </w:rPr>
+        <w:t xml:space="preserve"> </w:t>
+      </w:r>
+      <w:r>
+        <w:rPr>
+          <w:b/>
+        </w:rPr>
+        <w:t>Delivery</w:t>
+      </w:r>
+      <w:r>
+        <w:rPr>
+          <w:b/>
+          <w:lang w:val="en-US"/>
+        </w:rPr>
+        <w:t xml:space="preserve"> -</w:t>
+      </w:r>
+      <w:r>
+        <w:rPr>
+          <w:lang w:val="en-US"/>
+        </w:rPr>
+        <w:t xml:space="preserve"> </w:t>
+      </w:r>
+      <w:r>
+        <w:rPr>
+          <w:lang w:val="en-US"/>
+        </w:rPr>
+        <w:t>describe all the conditions about the delivery.</w:t>
+      </w:r>
+    </w:p>
+    <w:p>
+      <w:pPr>
+        <w:pStyle w:val="ListParagraph"/>
+        <w:numPr>
+          <w:ilvl w:val="0"/>
+          <w:numId w:val="4"/>
+        </w:numPr>
+      </w:pPr>
+      <w:r>
+        <w:rPr>
+          <w:b/>
+          <w:lang w:val="en-US"/>
+        </w:rPr>
+        <w:t>Contacts -</w:t>
+      </w:r>
+      <w:r>
+        <w:rPr>
+          <w:lang w:val="en-US"/>
+        </w:rPr>
+        <w:t xml:space="preserve"> </w:t>
+      </w:r>
+      <w:r>
+        <w:rPr>
+          <w:lang w:val="en-US"/>
+        </w:rPr>
+        <w:t xml:space="preserve">provides to the </w:t>
+      </w:r>
+      <w:proofErr w:type="spellStart"/>
+      <w:r>
+        <w:rPr>
+          <w:lang w:val="en-US"/>
+        </w:rPr>
+        <w:t>costumer</w:t>
+      </w:r>
+      <w:proofErr w:type="spellEnd"/>
+      <w:r>
+        <w:rPr>
+          <w:lang w:val="en-US"/>
+        </w:rPr>
+        <w:t xml:space="preserve"> information for contact to the seller</w:t>
+      </w:r>
+      <w:r>
+        <w:rPr>
+          <w:lang w:val="en-US"/>
+        </w:rPr>
+        <w:t>.</w:t>
+      </w:r>
+    </w:p>
+    <w:p>
+      <w:pPr>
+        <w:pStyle w:val="ListParagraph"/>
+        <w:ind w:left="1423"/>
+      </w:pPr>
+    </w:p>
+    <w:p>
+      <w:pPr>
+        <w:pStyle w:val="ListParagraph"/>
+        <w:numPr>
+          <w:ilvl w:val="1"/>
+          <w:numId w:val="3"/>
+        </w:numPr>
+        <w:rPr>
+          <w:b/>
+          <w:lang w:val="en-US"/>
+        </w:rPr>
+      </w:pPr>
+    </w:p>
+    <w:p>
+      <w:pPr>
+        <w:pStyle w:val="ListParagraph"/>
+        <w:ind w:left="0"/>
+        <w:rPr>
+          <w:lang w:val="en-US"/>
+        </w:rPr>
+      </w:pPr>
+    </w:p>
+    <w:p>
+      <w:pPr>
+        <w:pStyle w:val="ListParagraph"/>
+        <w:ind w:left="0"/>
+        <w:rPr>
+          <w:lang w:val="en-US"/>
+        </w:rPr>
+      </w:pPr>
+    </w:p>
+    <w:p>
+      <w:pPr>
+        <w:rPr>
+          <w:szCs w:val="18"/>
+          <w:lang w:val="en-US"/>
+        </w:rPr>
+      </w:pPr>
+    </w:p>
+    <w:p>
+      <w:pPr>
+        <w:rPr>
+          <w:szCs w:val="18"/>
+          <w:lang w:val="en-US"/>
+        </w:rPr>
+      </w:pPr>
+    </w:p>
+    <w:p>
+      <w:pPr>
+        <w:rPr>
+          <w:szCs w:val="18"/>
+          <w:lang w:val="en-US"/>
+        </w:rPr>
+      </w:pPr>
+    </w:p>
+    <w:p>
+      <w:pPr>
+        <w:rPr>
+          <w:szCs w:val="18"/>
+          <w:lang w:val="en-US"/>
+        </w:rPr>
+      </w:pPr>
+    </w:p>
+    <w:p>
+      <w:pPr>
+        <w:rPr>
+          <w:szCs w:val="18"/>
+          <w:lang w:val="en-US"/>
+        </w:rPr>
+      </w:pPr>
+    </w:p>
+    <w:p>
+      <w:pPr>
+        <w:rPr>
+          <w:szCs w:val="18"/>
+          <w:lang w:val="en-US"/>
+        </w:rPr>
+      </w:pPr>
+    </w:p>
+    <w:p>
+      <w:pPr>
+        <w:rPr>
+          <w:szCs w:val="18"/>
+          <w:lang w:val="en-US"/>
+        </w:rPr>
+      </w:pPr>
+    </w:p>
+    <w:p>
+      <w:pPr>
+        <w:rPr>
+          <w:szCs w:val="18"/>
+          <w:lang w:val="en-US"/>
+        </w:rPr>
+      </w:pPr>
+    </w:p>
+    <w:p>
+      <w:pPr>
+        <w:pBdr>
+          <w:bottom w:val="single" w:sz="12" w:space="1" w:color="auto"/>
+        </w:pBdr>
+        <w:rPr>
+          <w:szCs w:val="18"/>
+          <w:lang w:val="en-US"/>
+        </w:rPr>
+      </w:pPr>
+    </w:p>
+    <w:p>
+      <w:pPr>
+        <w:ind w:left="7080"/>
+        <w:rPr>
+          <w:szCs w:val="18"/>
+          <w:lang w:val="en-US"/>
+        </w:rPr>
+      </w:pPr>
+      <w:r>
+        <w:rPr>
+          <w:szCs w:val="18"/>
+          <w:lang w:val="en-US"/>
+        </w:rPr>
+        <w:t xml:space="preserve">   </w:t>
+      </w:r>
+      <w:r>
+        <w:rPr>
+          <w:szCs w:val="18"/>
+          <w:lang w:val="en-US"/>
+        </w:rPr>
+        <w:drawing>
+          <wp:inline distT="0" distB="0" distL="0" distR="0">
+            <wp:extent cx="1144960" cy="424282"/>
+            <wp:effectExtent l="0" t="0" r="0" b="0"/>
+            <wp:docPr id="4" name="Picture 0" descr="cooltext178061336590078.png"/>
+            <wp:cNvGraphicFramePr>
+              <a:graphicFrameLocks xmlns:a="http://schemas.openxmlformats.org/drawingml/2006/main" noChangeAspect="1"/>
+            </wp:cNvGraphicFramePr>
+            <a:graphic xmlns:a="http://schemas.openxmlformats.org/drawingml/2006/main">
+              <a:graphicData uri="http://schemas.openxmlformats.org/drawingml/2006/picture">
+                <pic:pic xmlns:pic="http://schemas.openxmlformats.org/drawingml/2006/picture">
+                  <pic:nvPicPr>
+                    <pic:cNvPr id="0" name="cooltext178061336590078.png"/>
+                    <pic:cNvPicPr/>
+                  </pic:nvPicPr>
+                  <pic:blipFill>
+                    <a:blip r:embed="rId8" cstate="print"/>
+                    <a:stretch>
+                      <a:fillRect/>
+                    </a:stretch>
+                  </pic:blipFill>
+                  <pic:spPr>
+                    <a:xfrm>
+                      <a:off x="0" y="0"/>
+                      <a:ext cx="1161212" cy="430305"/>
+                    </a:xfrm>
+                    <a:prstGeom prst="rect">
+                      <a:avLst/>
+                    </a:prstGeom>
+                  </pic:spPr>
+                </pic:pic>
+              </a:graphicData>
+            </a:graphic>
+          </wp:inline>
+        </w:drawing>
+      </w:r>
+    </w:p>
     <w:sectPr>
       <w:pgSz w:w="11906" w:h="16838"/>
       <w:pgMar w:top="1417" w:right="1417" w:bottom="1417" w:left="1417" w:header="708" w:footer="708" w:gutter="0"/>
@@ -2308,6 +2970,56 @@
     </w:sectPr>
   </w:body>
 </w:document>
+</file>
+
+<file path=word/endnotes.xml><?xml version="1.0" encoding="utf-8"?>
+<w:endnotes xmlns:ve="http://schemas.openxmlformats.org/markup-compatibility/2006" xmlns:o="urn:schemas-microsoft-com:office:office" xmlns:r="http://schemas.openxmlformats.org/officeDocument/2006/relationships" xmlns:m="http://schemas.openxmlformats.org/officeDocument/2006/math" xmlns:v="urn:schemas-microsoft-com:vml" xmlns:wp="http://schemas.openxmlformats.org/drawingml/2006/wordprocessingDrawing" xmlns:w10="urn:schemas-microsoft-com:office:word" xmlns:w="http://schemas.openxmlformats.org/wordprocessingml/2006/main" xmlns:wne="http://schemas.microsoft.com/office/word/2006/wordml">
+  <w:endnote w:type="separator" w:id="-1">
+    <w:p>
+      <w:pPr>
+        <w:spacing w:after="0" w:line="240" w:lineRule="auto"/>
+      </w:pPr>
+      <w:r>
+        <w:separator/>
+      </w:r>
+    </w:p>
+  </w:endnote>
+  <w:endnote w:type="continuationSeparator" w:id="0">
+    <w:p>
+      <w:pPr>
+        <w:spacing w:after="0" w:line="240" w:lineRule="auto"/>
+      </w:pPr>
+      <w:r>
+        <w:continuationSeparator/>
+      </w:r>
+    </w:p>
+  </w:endnote>
+</w:endnotes>
+</file>
+
+<file path=word/footnotes.xml><?xml version="1.0" encoding="utf-8"?>
+<w:footnotes xmlns:ve="http://schemas.openxmlformats.org/markup-compatibility/2006" xmlns:o="urn:schemas-microsoft-com:office:office" xmlns:r="http://schemas.openxmlformats.org/officeDocument/2006/relationships" xmlns:m="http://schemas.openxmlformats.org/officeDocument/2006/math" xmlns:v="urn:schemas-microsoft-com:vml" xmlns:wp="http://schemas.openxmlformats.org/drawingml/2006/wordprocessingDrawing" xmlns:w10="urn:schemas-microsoft-com:office:word" xmlns:w="http://schemas.openxmlformats.org/wordprocessingml/2006/main" xmlns:wne="http://schemas.microsoft.com/office/word/2006/wordml">
+  <w:footnote w:type="separator" w:id="-1">
+    <w:p>
+      <w:pPr>
+        <w:spacing w:after="0" w:line="240" w:lineRule="auto"/>
+      </w:pPr>
+      <w:r>
+        <w:separator/>
+      </w:r>
+    </w:p>
+  </w:footnote>
+  <w:footnote w:type="continuationSeparator" w:id="0">
+    <w:p>
+      <w:pPr>
+        <w:spacing w:after="0" w:line="240" w:lineRule="auto"/>
+      </w:pPr>
+      <w:r>
+        <w:continuationSeparator/>
+      </w:r>
+    </w:p>
+  </w:footnote>
+</w:footnotes>
 </file>
 
 <file path=word/numbering.xml><?xml version="1.0" encoding="utf-8"?>
@@ -2427,16 +3139,129 @@
     </w:lvl>
   </w:abstractNum>
   <w:abstractNum w:abstractNumId="1">
-    <w:nsid w:val="74C61758"/>
+    <w:nsid w:val="20C31763"/>
+    <w:multiLevelType w:val="multilevel"/>
+    <w:tmpl w:val="D362E58C"/>
+    <w:lvl w:ilvl="0">
+      <w:start w:val="1"/>
+      <w:numFmt w:val="decimal"/>
+      <w:lvlText w:val="%1"/>
+      <w:lvlJc w:val="left"/>
+      <w:pPr>
+        <w:ind w:left="360" w:hanging="360"/>
+      </w:pPr>
+      <w:rPr>
+        <w:rFonts w:hint="default"/>
+      </w:rPr>
+    </w:lvl>
+    <w:lvl w:ilvl="1">
+      <w:start w:val="1"/>
+      <w:numFmt w:val="decimal"/>
+      <w:lvlText w:val="%1.%2"/>
+      <w:lvlJc w:val="left"/>
+      <w:pPr>
+        <w:ind w:left="360" w:hanging="360"/>
+      </w:pPr>
+      <w:rPr>
+        <w:rFonts w:hint="default"/>
+      </w:rPr>
+    </w:lvl>
+    <w:lvl w:ilvl="2">
+      <w:start w:val="1"/>
+      <w:numFmt w:val="decimal"/>
+      <w:lvlText w:val="%1.%2.%3"/>
+      <w:lvlJc w:val="left"/>
+      <w:pPr>
+        <w:ind w:left="720" w:hanging="720"/>
+      </w:pPr>
+      <w:rPr>
+        <w:rFonts w:hint="default"/>
+      </w:rPr>
+    </w:lvl>
+    <w:lvl w:ilvl="3">
+      <w:start w:val="1"/>
+      <w:numFmt w:val="decimal"/>
+      <w:lvlText w:val="%1.%2.%3.%4"/>
+      <w:lvlJc w:val="left"/>
+      <w:pPr>
+        <w:ind w:left="720" w:hanging="720"/>
+      </w:pPr>
+      <w:rPr>
+        <w:rFonts w:hint="default"/>
+      </w:rPr>
+    </w:lvl>
+    <w:lvl w:ilvl="4">
+      <w:start w:val="1"/>
+      <w:numFmt w:val="decimal"/>
+      <w:lvlText w:val="%1.%2.%3.%4.%5"/>
+      <w:lvlJc w:val="left"/>
+      <w:pPr>
+        <w:ind w:left="1080" w:hanging="1080"/>
+      </w:pPr>
+      <w:rPr>
+        <w:rFonts w:hint="default"/>
+      </w:rPr>
+    </w:lvl>
+    <w:lvl w:ilvl="5">
+      <w:start w:val="1"/>
+      <w:numFmt w:val="decimal"/>
+      <w:lvlText w:val="%1.%2.%3.%4.%5.%6"/>
+      <w:lvlJc w:val="left"/>
+      <w:pPr>
+        <w:ind w:left="1080" w:hanging="1080"/>
+      </w:pPr>
+      <w:rPr>
+        <w:rFonts w:hint="default"/>
+      </w:rPr>
+    </w:lvl>
+    <w:lvl w:ilvl="6">
+      <w:start w:val="1"/>
+      <w:numFmt w:val="decimal"/>
+      <w:lvlText w:val="%1.%2.%3.%4.%5.%6.%7"/>
+      <w:lvlJc w:val="left"/>
+      <w:pPr>
+        <w:ind w:left="1440" w:hanging="1440"/>
+      </w:pPr>
+      <w:rPr>
+        <w:rFonts w:hint="default"/>
+      </w:rPr>
+    </w:lvl>
+    <w:lvl w:ilvl="7">
+      <w:start w:val="1"/>
+      <w:numFmt w:val="decimal"/>
+      <w:lvlText w:val="%1.%2.%3.%4.%5.%6.%7.%8"/>
+      <w:lvlJc w:val="left"/>
+      <w:pPr>
+        <w:ind w:left="1440" w:hanging="1440"/>
+      </w:pPr>
+      <w:rPr>
+        <w:rFonts w:hint="default"/>
+      </w:rPr>
+    </w:lvl>
+    <w:lvl w:ilvl="8">
+      <w:start w:val="1"/>
+      <w:numFmt w:val="decimal"/>
+      <w:lvlText w:val="%1.%2.%3.%4.%5.%6.%7.%8.%9"/>
+      <w:lvlJc w:val="left"/>
+      <w:pPr>
+        <w:ind w:left="1800" w:hanging="1800"/>
+      </w:pPr>
+      <w:rPr>
+        <w:rFonts w:hint="default"/>
+      </w:rPr>
+    </w:lvl>
+  </w:abstractNum>
+  <w:abstractNum w:abstractNumId="2">
+    <w:nsid w:val="4FA65EAF"/>
     <w:multiLevelType w:val="hybridMultilevel"/>
-    <w:tmpl w:val="7F6611B8"/>
+    <w:tmpl w:val="7A881794"/>
     <w:lvl w:ilvl="0" w:tplc="04020001">
       <w:start w:val="1"/>
       <w:numFmt w:val="bullet"/>
       <w:lvlText w:val=""/>
       <w:lvlJc w:val="left"/>
       <w:pPr>
-        <w:ind w:left="720" w:hanging="360"/>
+        <w:ind w:left="1423" w:hanging="360"/>
       </w:pPr>
       <w:rPr>
         <w:rFonts w:ascii="Symbol" w:hAnsi="Symbol" w:hint="default"/>
@@ -2448,7 +3273,7 @@
       <w:lvlText w:val="o"/>
       <w:lvlJc w:val="left"/>
       <w:pPr>
-        <w:ind w:left="1440" w:hanging="360"/>
+        <w:ind w:left="2143" w:hanging="360"/>
       </w:pPr>
       <w:rPr>
         <w:rFonts w:ascii="Courier New" w:hAnsi="Courier New" w:cs="Courier New" w:hint="default"/>
@@ -2460,7 +3285,7 @@
       <w:lvlText w:val=""/>
       <w:lvlJc w:val="left"/>
       <w:pPr>
-        <w:ind w:left="2160" w:hanging="360"/>
+        <w:ind w:left="2863" w:hanging="360"/>
       </w:pPr>
       <w:rPr>
         <w:rFonts w:ascii="Wingdings" w:hAnsi="Wingdings" w:hint="default"/>
@@ -2472,7 +3297,7 @@
       <w:lvlText w:val=""/>
       <w:lvlJc w:val="left"/>
       <w:pPr>
-        <w:ind w:left="2880" w:hanging="360"/>
+        <w:ind w:left="3583" w:hanging="360"/>
       </w:pPr>
       <w:rPr>
         <w:rFonts w:ascii="Symbol" w:hAnsi="Symbol" w:hint="default"/>
@@ -2484,7 +3309,7 @@
       <w:lvlText w:val="o"/>
       <w:lvlJc w:val="left"/>
       <w:pPr>
-        <w:ind w:left="3600" w:hanging="360"/>
+        <w:ind w:left="4303" w:hanging="360"/>
       </w:pPr>
       <w:rPr>
         <w:rFonts w:ascii="Courier New" w:hAnsi="Courier New" w:cs="Courier New" w:hint="default"/>
@@ -2496,7 +3321,7 @@
       <w:lvlText w:val=""/>
       <w:lvlJc w:val="left"/>
       <w:pPr>
-        <w:ind w:left="4320" w:hanging="360"/>
+        <w:ind w:left="5023" w:hanging="360"/>
       </w:pPr>
       <w:rPr>
         <w:rFonts w:ascii="Wingdings" w:hAnsi="Wingdings" w:hint="default"/>
@@ -2508,7 +3333,7 @@
       <w:lvlText w:val=""/>
       <w:lvlJc w:val="left"/>
       <w:pPr>
-        <w:ind w:left="5040" w:hanging="360"/>
+        <w:ind w:left="5743" w:hanging="360"/>
       </w:pPr>
       <w:rPr>
         <w:rFonts w:ascii="Symbol" w:hAnsi="Symbol" w:hint="default"/>
@@ -2520,7 +3345,7 @@
       <w:lvlText w:val="o"/>
       <w:lvlJc w:val="left"/>
       <w:pPr>
-        <w:ind w:left="5760" w:hanging="360"/>
+        <w:ind w:left="6463" w:hanging="360"/>
       </w:pPr>
       <w:rPr>
         <w:rFonts w:ascii="Courier New" w:hAnsi="Courier New" w:cs="Courier New" w:hint="default"/>
@@ -2532,6 +3357,119 @@
       <w:lvlText w:val=""/>
       <w:lvlJc w:val="left"/>
       <w:pPr>
+        <w:ind w:left="7183" w:hanging="360"/>
+      </w:pPr>
+      <w:rPr>
+        <w:rFonts w:ascii="Wingdings" w:hAnsi="Wingdings" w:hint="default"/>
+      </w:rPr>
+    </w:lvl>
+  </w:abstractNum>
+  <w:abstractNum w:abstractNumId="3">
+    <w:nsid w:val="74C61758"/>
+    <w:multiLevelType w:val="hybridMultilevel"/>
+    <w:tmpl w:val="7F6611B8"/>
+    <w:lvl w:ilvl="0" w:tplc="04020001">
+      <w:start w:val="1"/>
+      <w:numFmt w:val="bullet"/>
+      <w:lvlText w:val=""/>
+      <w:lvlJc w:val="left"/>
+      <w:pPr>
+        <w:ind w:left="720" w:hanging="360"/>
+      </w:pPr>
+      <w:rPr>
+        <w:rFonts w:ascii="Symbol" w:hAnsi="Symbol" w:hint="default"/>
+      </w:rPr>
+    </w:lvl>
+    <w:lvl w:ilvl="1" w:tplc="04020003" w:tentative="1">
+      <w:start w:val="1"/>
+      <w:numFmt w:val="bullet"/>
+      <w:lvlText w:val="o"/>
+      <w:lvlJc w:val="left"/>
+      <w:pPr>
+        <w:ind w:left="1440" w:hanging="360"/>
+      </w:pPr>
+      <w:rPr>
+        <w:rFonts w:ascii="Courier New" w:hAnsi="Courier New" w:cs="Courier New" w:hint="default"/>
+      </w:rPr>
+    </w:lvl>
+    <w:lvl w:ilvl="2" w:tplc="04020005" w:tentative="1">
+      <w:start w:val="1"/>
+      <w:numFmt w:val="bullet"/>
+      <w:lvlText w:val=""/>
+      <w:lvlJc w:val="left"/>
+      <w:pPr>
+        <w:ind w:left="2160" w:hanging="360"/>
+      </w:pPr>
+      <w:rPr>
+        <w:rFonts w:ascii="Wingdings" w:hAnsi="Wingdings" w:hint="default"/>
+      </w:rPr>
+    </w:lvl>
+    <w:lvl w:ilvl="3" w:tplc="04020001" w:tentative="1">
+      <w:start w:val="1"/>
+      <w:numFmt w:val="bullet"/>
+      <w:lvlText w:val=""/>
+      <w:lvlJc w:val="left"/>
+      <w:pPr>
+        <w:ind w:left="2880" w:hanging="360"/>
+      </w:pPr>
+      <w:rPr>
+        <w:rFonts w:ascii="Symbol" w:hAnsi="Symbol" w:hint="default"/>
+      </w:rPr>
+    </w:lvl>
+    <w:lvl w:ilvl="4" w:tplc="04020003" w:tentative="1">
+      <w:start w:val="1"/>
+      <w:numFmt w:val="bullet"/>
+      <w:lvlText w:val="o"/>
+      <w:lvlJc w:val="left"/>
+      <w:pPr>
+        <w:ind w:left="3600" w:hanging="360"/>
+      </w:pPr>
+      <w:rPr>
+        <w:rFonts w:ascii="Courier New" w:hAnsi="Courier New" w:cs="Courier New" w:hint="default"/>
+      </w:rPr>
+    </w:lvl>
+    <w:lvl w:ilvl="5" w:tplc="04020005" w:tentative="1">
+      <w:start w:val="1"/>
+      <w:numFmt w:val="bullet"/>
+      <w:lvlText w:val=""/>
+      <w:lvlJc w:val="left"/>
+      <w:pPr>
+        <w:ind w:left="4320" w:hanging="360"/>
+      </w:pPr>
+      <w:rPr>
+        <w:rFonts w:ascii="Wingdings" w:hAnsi="Wingdings" w:hint="default"/>
+      </w:rPr>
+    </w:lvl>
+    <w:lvl w:ilvl="6" w:tplc="04020001" w:tentative="1">
+      <w:start w:val="1"/>
+      <w:numFmt w:val="bullet"/>
+      <w:lvlText w:val=""/>
+      <w:lvlJc w:val="left"/>
+      <w:pPr>
+        <w:ind w:left="5040" w:hanging="360"/>
+      </w:pPr>
+      <w:rPr>
+        <w:rFonts w:ascii="Symbol" w:hAnsi="Symbol" w:hint="default"/>
+      </w:rPr>
+    </w:lvl>
+    <w:lvl w:ilvl="7" w:tplc="04020003" w:tentative="1">
+      <w:start w:val="1"/>
+      <w:numFmt w:val="bullet"/>
+      <w:lvlText w:val="o"/>
+      <w:lvlJc w:val="left"/>
+      <w:pPr>
+        <w:ind w:left="5760" w:hanging="360"/>
+      </w:pPr>
+      <w:rPr>
+        <w:rFonts w:ascii="Courier New" w:hAnsi="Courier New" w:cs="Courier New" w:hint="default"/>
+      </w:rPr>
+    </w:lvl>
+    <w:lvl w:ilvl="8" w:tplc="04020005" w:tentative="1">
+      <w:start w:val="1"/>
+      <w:numFmt w:val="bullet"/>
+      <w:lvlText w:val=""/>
+      <w:lvlJc w:val="left"/>
+      <w:pPr>
         <w:ind w:left="6480" w:hanging="360"/>
       </w:pPr>
       <w:rPr>
@@ -2543,7 +3481,13 @@
     <w:abstractNumId w:val="0"/>
   </w:num>
   <w:num w:numId="2">
+    <w:abstractNumId w:val="3"/>
+  </w:num>
+  <w:num w:numId="3">
     <w:abstractNumId w:val="1"/>
+  </w:num>
+  <w:num w:numId="4">
+    <w:abstractNumId w:val="2"/>
   </w:num>
 </w:numbering>
 </file>
@@ -2708,6 +3652,76 @@
     <w:name w:val="Normal"/>
     <w:qFormat/>
     <w:rsid w:val="00E95887"/>
+  </w:style>
+  <w:style w:type="paragraph" w:styleId="Heading2">
+    <w:name w:val="heading 2"/>
+    <w:basedOn w:val="Normal"/>
+    <w:next w:val="Normal"/>
+    <w:link w:val="Heading2Char"/>
+    <w:uiPriority w:val="9"/>
+    <w:unhideWhenUsed/>
+    <w:qFormat/>
+    <w:rsid w:val="003F3514"/>
+    <w:pPr>
+      <w:keepNext/>
+      <w:keepLines/>
+      <w:spacing w:before="200" w:after="0"/>
+      <w:outlineLvl w:val="1"/>
+    </w:pPr>
+    <w:rPr>
+      <w:rFonts w:asciiTheme="majorHAnsi" w:eastAsiaTheme="majorEastAsia" w:hAnsiTheme="majorHAnsi" w:cstheme="majorBidi"/>
+      <w:b/>
+      <w:bCs/>
+      <w:color w:val="4F81BD" w:themeColor="accent1"/>
+      <w:sz w:val="26"/>
+      <w:szCs w:val="26"/>
+    </w:rPr>
+  </w:style>
+  <w:style w:type="paragraph" w:styleId="Heading3">
+    <w:name w:val="heading 3"/>
+    <w:basedOn w:val="Normal"/>
+    <w:next w:val="Normal"/>
+    <w:link w:val="Heading3Char"/>
+    <w:uiPriority w:val="9"/>
+    <w:unhideWhenUsed/>
+    <w:qFormat/>
+    <w:rsid w:val="006A5FC2"/>
+    <w:pPr>
+      <w:keepNext/>
+      <w:keepLines/>
+      <w:spacing w:before="200" w:after="0"/>
+      <w:outlineLvl w:val="2"/>
+    </w:pPr>
+    <w:rPr>
+      <w:rFonts w:asciiTheme="majorHAnsi" w:eastAsiaTheme="majorEastAsia" w:hAnsiTheme="majorHAnsi" w:cstheme="majorBidi"/>
+      <w:b/>
+      <w:bCs/>
+      <w:color w:val="4F81BD" w:themeColor="accent1"/>
+    </w:rPr>
+  </w:style>
+  <w:style w:type="paragraph" w:styleId="Heading4">
+    <w:name w:val="heading 4"/>
+    <w:basedOn w:val="Normal"/>
+    <w:next w:val="Normal"/>
+    <w:link w:val="Heading4Char"/>
+    <w:uiPriority w:val="9"/>
+    <w:unhideWhenUsed/>
+    <w:qFormat/>
+    <w:rsid w:val="006A5FC2"/>
+    <w:pPr>
+      <w:keepNext/>
+      <w:keepLines/>
+      <w:spacing w:before="200" w:after="0"/>
+      <w:outlineLvl w:val="3"/>
+    </w:pPr>
+    <w:rPr>
+      <w:rFonts w:asciiTheme="majorHAnsi" w:eastAsiaTheme="majorEastAsia" w:hAnsiTheme="majorHAnsi" w:cstheme="majorBidi"/>
+      <w:b/>
+      <w:bCs/>
+      <w:i/>
+      <w:iCs/>
+      <w:color w:val="4F81BD" w:themeColor="accent1"/>
+    </w:rPr>
   </w:style>
   <w:style w:type="character" w:default="1" w:styleId="DefaultParagraphFont">
     <w:name w:val="Default Paragraph Font"/>
@@ -2858,6 +3872,88 @@
     <w:rPr>
       <w:color w:val="800080" w:themeColor="followedHyperlink"/>
       <w:u w:val="single"/>
+    </w:rPr>
+  </w:style>
+  <w:style w:type="character" w:customStyle="1" w:styleId="Heading2Char">
+    <w:name w:val="Heading 2 Char"/>
+    <w:basedOn w:val="DefaultParagraphFont"/>
+    <w:link w:val="Heading2"/>
+    <w:uiPriority w:val="9"/>
+    <w:rsid w:val="003F3514"/>
+    <w:rPr>
+      <w:rFonts w:asciiTheme="majorHAnsi" w:eastAsiaTheme="majorEastAsia" w:hAnsiTheme="majorHAnsi" w:cstheme="majorBidi"/>
+      <w:b/>
+      <w:bCs/>
+      <w:color w:val="4F81BD" w:themeColor="accent1"/>
+      <w:sz w:val="26"/>
+      <w:szCs w:val="26"/>
+    </w:rPr>
+  </w:style>
+  <w:style w:type="character" w:styleId="SubtleReference">
+    <w:name w:val="Subtle Reference"/>
+    <w:basedOn w:val="DefaultParagraphFont"/>
+    <w:uiPriority w:val="31"/>
+    <w:qFormat/>
+    <w:rsid w:val="006A5FC2"/>
+    <w:rPr>
+      <w:smallCaps/>
+      <w:color w:val="C0504D" w:themeColor="accent2"/>
+      <w:u w:val="single"/>
+    </w:rPr>
+  </w:style>
+  <w:style w:type="character" w:customStyle="1" w:styleId="Heading3Char">
+    <w:name w:val="Heading 3 Char"/>
+    <w:basedOn w:val="DefaultParagraphFont"/>
+    <w:link w:val="Heading3"/>
+    <w:uiPriority w:val="9"/>
+    <w:rsid w:val="006A5FC2"/>
+    <w:rPr>
+      <w:rFonts w:asciiTheme="majorHAnsi" w:eastAsiaTheme="majorEastAsia" w:hAnsiTheme="majorHAnsi" w:cstheme="majorBidi"/>
+      <w:b/>
+      <w:bCs/>
+      <w:color w:val="4F81BD" w:themeColor="accent1"/>
+    </w:rPr>
+  </w:style>
+  <w:style w:type="character" w:customStyle="1" w:styleId="Heading4Char">
+    <w:name w:val="Heading 4 Char"/>
+    <w:basedOn w:val="DefaultParagraphFont"/>
+    <w:link w:val="Heading4"/>
+    <w:uiPriority w:val="9"/>
+    <w:rsid w:val="006A5FC2"/>
+    <w:rPr>
+      <w:rFonts w:asciiTheme="majorHAnsi" w:eastAsiaTheme="majorEastAsia" w:hAnsiTheme="majorHAnsi" w:cstheme="majorBidi"/>
+      <w:b/>
+      <w:bCs/>
+      <w:i/>
+      <w:iCs/>
+      <w:color w:val="4F81BD" w:themeColor="accent1"/>
+    </w:rPr>
+  </w:style>
+  <w:style w:type="character" w:styleId="IntenseEmphasis">
+    <w:name w:val="Intense Emphasis"/>
+    <w:basedOn w:val="DefaultParagraphFont"/>
+    <w:uiPriority w:val="21"/>
+    <w:qFormat/>
+    <w:rsid w:val="006A5FC2"/>
+    <w:rPr>
+      <w:b/>
+      <w:bCs/>
+      <w:i/>
+      <w:iCs/>
+      <w:color w:val="4F81BD" w:themeColor="accent1"/>
+    </w:rPr>
+  </w:style>
+  <w:style w:type="character" w:styleId="BookTitle">
+    <w:name w:val="Book Title"/>
+    <w:basedOn w:val="DefaultParagraphFont"/>
+    <w:uiPriority w:val="33"/>
+    <w:qFormat/>
+    <w:rsid w:val="006A5FC2"/>
+    <w:rPr>
+      <w:b/>
+      <w:bCs/>
+      <w:smallCaps/>
+      <w:spacing w:val="5"/>
     </w:rPr>
   </w:style>
 </w:styles>
@@ -3151,7 +4247,7 @@
 </file>
 
 <file path=customXml/itemProps1.xml><?xml version="1.0" encoding="utf-8"?>
-<ds:datastoreItem xmlns:ds="http://schemas.openxmlformats.org/officeDocument/2006/customXml" ds:itemID="{970D4EC7-EFC8-4F38-A3D5-980D5EA3660D}">
+<ds:datastoreItem xmlns:ds="http://schemas.openxmlformats.org/officeDocument/2006/customXml" ds:itemID="{400531AE-3872-40E2-B954-381C0BD1513C}">
   <ds:schemaRefs>
     <ds:schemaRef ds:uri="http://schemas.openxmlformats.org/officeDocument/2006/bibliography"/>
   </ds:schemaRefs>

</xml_diff>

<commit_message>
some work on External Interface Requirements
</commit_message>
<xml_diff>
--- a/Forum Technical Design Document v1.0.docx
+++ b/Forum Technical Design Document v1.0.docx
@@ -470,12 +470,538 @@
             <w:szCs w:val="20"/>
             <w:lang w:val="en-US"/>
           </w:rPr>
-          <w:t>NTRODUC</w:t>
+          <w:t>NTRODUCTION</w:t>
+        </w:r>
+      </w:hyperlink>
+      <w:r>
+        <w:rPr>
+          <w:rFonts w:ascii="Arial" w:hAnsi="Arial" w:cs="Arial"/>
+          <w:b/>
+          <w:bCs/>
+          <w:color w:val="000000"/>
+          <w:sz w:val="20"/>
+          <w:szCs w:val="20"/>
+        </w:rPr>
+        <w:t>.......................</w:t>
+      </w:r>
+      <w:r>
+        <w:rPr>
+          <w:rFonts w:ascii="Arial" w:hAnsi="Arial" w:cs="Arial"/>
+          <w:b/>
+          <w:bCs/>
+          <w:color w:val="000000"/>
+          <w:sz w:val="20"/>
+          <w:szCs w:val="20"/>
+        </w:rPr>
+        <w:t>..........................................................................</w:t>
+      </w:r>
+      <w:r>
+        <w:rPr>
+          <w:rFonts w:ascii="Arial" w:hAnsi="Arial" w:cs="Arial"/>
+          <w:b/>
+          <w:bCs/>
+          <w:color w:val="000000"/>
+          <w:sz w:val="20"/>
+          <w:szCs w:val="20"/>
+        </w:rPr>
+        <w:t>..................</w:t>
+      </w:r>
+      <w:r>
+        <w:rPr>
+          <w:rFonts w:ascii="Arial" w:hAnsi="Arial" w:cs="Arial"/>
+          <w:b/>
+          <w:bCs/>
+          <w:color w:val="000000"/>
+          <w:sz w:val="20"/>
+          <w:szCs w:val="20"/>
+          <w:lang w:val="en-US"/>
+        </w:rPr>
+        <w:t>..........2</w:t>
+      </w:r>
+    </w:p>
+    <w:p>
+      <w:pPr>
+        <w:autoSpaceDE w:val="0"/>
+        <w:autoSpaceDN w:val="0"/>
+        <w:adjustRightInd w:val="0"/>
+        <w:spacing w:before="120" w:after="0" w:line="240" w:lineRule="auto"/>
+        <w:rPr>
+          <w:rFonts w:ascii="Arial" w:hAnsi="Arial" w:cs="Arial"/>
+          <w:color w:val="000000"/>
+          <w:sz w:val="18"/>
+          <w:szCs w:val="18"/>
+          <w:lang w:val="en-US"/>
+        </w:rPr>
+      </w:pPr>
+      <w:r>
+        <w:rPr>
+          <w:rFonts w:ascii="Arial" w:hAnsi="Arial" w:cs="Arial"/>
+          <w:i/>
+          <w:iCs/>
+          <w:color w:val="000000"/>
+          <w:sz w:val="18"/>
+          <w:szCs w:val="18"/>
+        </w:rPr>
+        <w:t xml:space="preserve">1.1 </w:t>
+      </w:r>
+      <w:r>
+        <w:rPr>
+          <w:rFonts w:ascii="Arial" w:hAnsi="Arial" w:cs="Arial"/>
+          <w:i/>
+          <w:iCs/>
+          <w:color w:val="000000"/>
+          <w:sz w:val="18"/>
+          <w:szCs w:val="18"/>
+        </w:rPr>
+        <w:t>Purpose</w:t>
+      </w:r>
+      <w:r>
+        <w:rPr>
+          <w:rFonts w:ascii="Arial" w:hAnsi="Arial" w:cs="Arial"/>
+          <w:i/>
+          <w:iCs/>
+          <w:color w:val="000000"/>
+          <w:sz w:val="18"/>
+          <w:szCs w:val="18"/>
+        </w:rPr>
+        <w:t>..........................................................................................................................</w:t>
+      </w:r>
+      <w:r>
+        <w:rPr>
+          <w:rFonts w:ascii="Arial" w:hAnsi="Arial" w:cs="Arial"/>
+          <w:i/>
+          <w:iCs/>
+          <w:color w:val="000000"/>
+          <w:sz w:val="18"/>
+          <w:szCs w:val="18"/>
+        </w:rPr>
+        <w:t>....................</w:t>
+      </w:r>
+      <w:r>
+        <w:rPr>
+          <w:rFonts w:ascii="Arial" w:hAnsi="Arial" w:cs="Arial"/>
+          <w:i/>
+          <w:iCs/>
+          <w:color w:val="000000"/>
+          <w:sz w:val="18"/>
+          <w:szCs w:val="18"/>
+          <w:lang w:val="en-US"/>
+        </w:rPr>
+        <w:t>......</w:t>
+      </w:r>
+      <w:r>
+        <w:rPr>
+          <w:rFonts w:ascii="Arial" w:hAnsi="Arial" w:cs="Arial"/>
+          <w:i/>
+          <w:iCs/>
+          <w:color w:val="000000"/>
+          <w:sz w:val="18"/>
+          <w:szCs w:val="18"/>
+          <w:lang w:val="en-US"/>
+        </w:rPr>
+        <w:t>.........</w:t>
+      </w:r>
+      <w:r>
+        <w:rPr>
+          <w:rFonts w:ascii="Arial" w:hAnsi="Arial" w:cs="Arial"/>
+          <w:i/>
+          <w:iCs/>
+          <w:color w:val="000000"/>
+          <w:sz w:val="18"/>
+          <w:szCs w:val="18"/>
+          <w:lang w:val="en-US"/>
+        </w:rPr>
+        <w:t>..2</w:t>
+      </w:r>
+    </w:p>
+    <w:p>
+      <w:pPr>
+        <w:autoSpaceDE w:val="0"/>
+        <w:autoSpaceDN w:val="0"/>
+        <w:adjustRightInd w:val="0"/>
+        <w:spacing w:before="120" w:after="0" w:line="240" w:lineRule="auto"/>
+        <w:rPr>
+          <w:rFonts w:ascii="Arial" w:hAnsi="Arial" w:cs="Arial"/>
+          <w:color w:val="000000"/>
+          <w:sz w:val="18"/>
+          <w:szCs w:val="18"/>
+          <w:lang w:val="en-US"/>
+        </w:rPr>
+      </w:pPr>
+      <w:r>
+        <w:rPr>
+          <w:rFonts w:ascii="Arial" w:hAnsi="Arial" w:cs="Arial"/>
+          <w:i/>
+          <w:iCs/>
+          <w:color w:val="000000"/>
+          <w:sz w:val="18"/>
+          <w:szCs w:val="18"/>
+        </w:rPr>
+        <w:t>1.2 Scope..............................................................................................................................</w:t>
+      </w:r>
+      <w:r>
+        <w:rPr>
+          <w:rFonts w:ascii="Arial" w:hAnsi="Arial" w:cs="Arial"/>
+          <w:i/>
+          <w:iCs/>
+          <w:color w:val="000000"/>
+          <w:sz w:val="18"/>
+          <w:szCs w:val="18"/>
+        </w:rPr>
+        <w:t>...........................</w:t>
+      </w:r>
+      <w:r>
+        <w:rPr>
+          <w:rFonts w:ascii="Arial" w:hAnsi="Arial" w:cs="Arial"/>
+          <w:i/>
+          <w:iCs/>
+          <w:color w:val="000000"/>
+          <w:sz w:val="18"/>
+          <w:szCs w:val="18"/>
+          <w:lang w:val="en-US"/>
+        </w:rPr>
+        <w:t>.........</w:t>
+      </w:r>
+      <w:r>
+        <w:rPr>
+          <w:rFonts w:ascii="Arial" w:hAnsi="Arial" w:cs="Arial"/>
+          <w:i/>
+          <w:iCs/>
+          <w:color w:val="000000"/>
+          <w:sz w:val="18"/>
+          <w:szCs w:val="18"/>
+          <w:lang w:val="en-US"/>
+        </w:rPr>
+        <w:t>.</w:t>
+      </w:r>
+      <w:r>
+        <w:rPr>
+          <w:rFonts w:ascii="Arial" w:hAnsi="Arial" w:cs="Arial"/>
+          <w:i/>
+          <w:iCs/>
+          <w:color w:val="000000"/>
+          <w:sz w:val="18"/>
+          <w:szCs w:val="18"/>
+          <w:lang w:val="en-US"/>
+        </w:rPr>
+        <w:t>2</w:t>
+      </w:r>
+    </w:p>
+    <w:p>
+      <w:pPr>
+        <w:autoSpaceDE w:val="0"/>
+        <w:autoSpaceDN w:val="0"/>
+        <w:adjustRightInd w:val="0"/>
+        <w:spacing w:before="120" w:after="0" w:line="240" w:lineRule="auto"/>
+        <w:rPr>
+          <w:rFonts w:ascii="Arial" w:hAnsi="Arial" w:cs="Arial"/>
+          <w:color w:val="000000"/>
+          <w:sz w:val="18"/>
+          <w:szCs w:val="18"/>
+          <w:lang w:val="en-US"/>
+        </w:rPr>
+      </w:pPr>
+      <w:r>
+        <w:rPr>
+          <w:rFonts w:ascii="Arial" w:hAnsi="Arial" w:cs="Arial"/>
+          <w:i/>
+          <w:iCs/>
+          <w:color w:val="000000"/>
+          <w:sz w:val="18"/>
+          <w:szCs w:val="18"/>
+        </w:rPr>
+        <w:t>1.3 Document Organization..............................................................................................</w:t>
+      </w:r>
+      <w:r>
+        <w:rPr>
+          <w:rFonts w:ascii="Arial" w:hAnsi="Arial" w:cs="Arial"/>
+          <w:i/>
+          <w:iCs/>
+          <w:color w:val="000000"/>
+          <w:sz w:val="18"/>
+          <w:szCs w:val="18"/>
+        </w:rPr>
+        <w:t>...............................</w:t>
+      </w:r>
+      <w:r>
+        <w:rPr>
+          <w:rFonts w:ascii="Arial" w:hAnsi="Arial" w:cs="Arial"/>
+          <w:i/>
+          <w:iCs/>
+          <w:color w:val="000000"/>
+          <w:sz w:val="18"/>
+          <w:szCs w:val="18"/>
+        </w:rPr>
+        <w:t>.</w:t>
+      </w:r>
+      <w:r>
+        <w:rPr>
+          <w:rFonts w:ascii="Arial" w:hAnsi="Arial" w:cs="Arial"/>
+          <w:i/>
+          <w:iCs/>
+          <w:color w:val="000000"/>
+          <w:sz w:val="18"/>
+          <w:szCs w:val="18"/>
+          <w:lang w:val="en-US"/>
+        </w:rPr>
+        <w:t>........</w:t>
+      </w:r>
+      <w:r>
+        <w:rPr>
+          <w:rFonts w:ascii="Arial" w:hAnsi="Arial" w:cs="Arial"/>
+          <w:i/>
+          <w:iCs/>
+          <w:color w:val="000000"/>
+          <w:sz w:val="18"/>
+          <w:szCs w:val="18"/>
+          <w:lang w:val="en-US"/>
+        </w:rPr>
+        <w:t>.</w:t>
+      </w:r>
+      <w:r>
+        <w:rPr>
+          <w:rFonts w:ascii="Arial" w:hAnsi="Arial" w:cs="Arial"/>
+          <w:i/>
+          <w:iCs/>
+          <w:color w:val="000000"/>
+          <w:sz w:val="18"/>
+          <w:szCs w:val="18"/>
+          <w:lang w:val="en-US"/>
+        </w:rPr>
+        <w:t>2</w:t>
+      </w:r>
+    </w:p>
+    <w:p>
+      <w:pPr>
+        <w:autoSpaceDE w:val="0"/>
+        <w:autoSpaceDN w:val="0"/>
+        <w:adjustRightInd w:val="0"/>
+        <w:spacing w:before="240" w:after="120" w:line="240" w:lineRule="auto"/>
+        <w:rPr>
+          <w:rFonts w:ascii="Arial" w:hAnsi="Arial" w:cs="Arial"/>
+          <w:color w:val="000000"/>
+          <w:sz w:val="20"/>
+          <w:szCs w:val="20"/>
+          <w:lang w:val="en-US"/>
+        </w:rPr>
+      </w:pPr>
+      <w:r>
+        <w:rPr>
+          <w:rFonts w:ascii="Arial Black" w:hAnsi="Arial Black" w:cs="Arial Black"/>
+          <w:color w:val="000000"/>
+          <w:sz w:val="20"/>
+          <w:szCs w:val="20"/>
+        </w:rPr>
+        <w:t xml:space="preserve">2 </w:t>
+      </w:r>
+      <w:r>
+        <w:rPr>
+          <w:rFonts w:ascii="Arial Black" w:hAnsi="Arial Black" w:cs="Arial Black"/>
+          <w:color w:val="000000"/>
+          <w:sz w:val="20"/>
+          <w:szCs w:val="20"/>
+        </w:rPr>
+        <w:fldChar w:fldCharType="begin"/>
+      </w:r>
+      <w:r>
+        <w:rPr>
+          <w:rFonts w:ascii="Arial Black" w:hAnsi="Arial Black" w:cs="Arial Black"/>
+          <w:color w:val="000000"/>
+          <w:sz w:val="20"/>
+          <w:szCs w:val="20"/>
+        </w:rPr>
+        <w:instrText xml:space="preserve"> HYPERLINK  \l "GeneralDescriprion" </w:instrText>
+      </w:r>
+      <w:r>
+        <w:rPr>
+          <w:rFonts w:ascii="Arial Black" w:hAnsi="Arial Black" w:cs="Arial Black"/>
+          <w:color w:val="000000"/>
+          <w:sz w:val="20"/>
+          <w:szCs w:val="20"/>
+        </w:rPr>
+        <w:fldChar w:fldCharType="separate"/>
+      </w:r>
+      <w:r>
+        <w:rPr>
+          <w:rStyle w:val="Hyperlink"/>
+          <w:rFonts w:ascii="Arial Black" w:hAnsi="Arial Black" w:cs="Arial Black"/>
+          <w:sz w:val="20"/>
+          <w:szCs w:val="20"/>
+        </w:rPr>
+        <w:t>GENERAL DESCRIPTION</w:t>
+      </w:r>
+      <w:r>
+        <w:rPr>
+          <w:rFonts w:ascii="Arial Black" w:hAnsi="Arial Black" w:cs="Arial Black"/>
+          <w:color w:val="000000"/>
+          <w:sz w:val="20"/>
+          <w:szCs w:val="20"/>
+        </w:rPr>
+        <w:fldChar w:fldCharType="end"/>
+      </w:r>
+      <w:r>
+        <w:rPr>
+          <w:rFonts w:ascii="Arial" w:hAnsi="Arial" w:cs="Arial"/>
+          <w:b/>
+          <w:bCs/>
+          <w:color w:val="000000"/>
+          <w:sz w:val="20"/>
+          <w:szCs w:val="20"/>
+        </w:rPr>
+        <w:t>.</w:t>
+      </w:r>
+      <w:r>
+        <w:rPr>
+          <w:rFonts w:ascii="Arial" w:hAnsi="Arial" w:cs="Arial"/>
+          <w:b/>
+          <w:bCs/>
+          <w:color w:val="000000"/>
+          <w:sz w:val="20"/>
+          <w:szCs w:val="20"/>
+        </w:rPr>
+        <w:t>............</w:t>
+      </w:r>
+      <w:r>
+        <w:rPr>
+          <w:rFonts w:ascii="Arial" w:hAnsi="Arial" w:cs="Arial"/>
+          <w:b/>
+          <w:bCs/>
+          <w:color w:val="000000"/>
+          <w:sz w:val="20"/>
+          <w:szCs w:val="20"/>
+        </w:rPr>
+        <w:t>...</w:t>
+      </w:r>
+      <w:r>
+        <w:rPr>
+          <w:rFonts w:ascii="Arial" w:hAnsi="Arial" w:cs="Arial"/>
+          <w:b/>
+          <w:bCs/>
+          <w:color w:val="000000"/>
+          <w:sz w:val="20"/>
+          <w:szCs w:val="20"/>
+        </w:rPr>
+        <w:t>.............................................................................................</w:t>
+      </w:r>
+      <w:r>
+        <w:rPr>
+          <w:rFonts w:ascii="Arial" w:hAnsi="Arial" w:cs="Arial"/>
+          <w:b/>
+          <w:bCs/>
+          <w:color w:val="000000"/>
+          <w:sz w:val="20"/>
+          <w:szCs w:val="20"/>
+          <w:lang w:val="en-US"/>
+        </w:rPr>
+        <w:t>3</w:t>
+      </w:r>
+    </w:p>
+    <w:p>
+      <w:pPr>
+        <w:autoSpaceDE w:val="0"/>
+        <w:autoSpaceDN w:val="0"/>
+        <w:adjustRightInd w:val="0"/>
+        <w:spacing w:before="120" w:after="0" w:line="240" w:lineRule="auto"/>
+        <w:rPr>
+          <w:rFonts w:ascii="Arial" w:hAnsi="Arial" w:cs="Arial"/>
+          <w:i/>
+          <w:iCs/>
+          <w:color w:val="000000"/>
+          <w:sz w:val="18"/>
+          <w:szCs w:val="18"/>
+          <w:lang w:val="en-US"/>
+        </w:rPr>
+      </w:pPr>
+      <w:r>
+        <w:rPr>
+          <w:rFonts w:ascii="Arial" w:hAnsi="Arial" w:cs="Arial"/>
+          <w:i/>
+          <w:iCs/>
+          <w:color w:val="000000"/>
+          <w:sz w:val="18"/>
+          <w:szCs w:val="18"/>
+          <w:lang w:val="en-US"/>
+        </w:rPr>
+        <w:t xml:space="preserve">2.1 </w:t>
+      </w:r>
+    </w:p>
+    <w:p>
+      <w:pPr>
+        <w:autoSpaceDE w:val="0"/>
+        <w:autoSpaceDN w:val="0"/>
+        <w:adjustRightInd w:val="0"/>
+        <w:spacing w:before="120" w:after="0" w:line="240" w:lineRule="auto"/>
+        <w:rPr>
+          <w:rFonts w:ascii="Arial" w:hAnsi="Arial" w:cs="Arial"/>
+          <w:b/>
+          <w:iCs/>
+          <w:color w:val="000000"/>
+          <w:sz w:val="20"/>
+          <w:szCs w:val="20"/>
+          <w:lang w:val="en-US"/>
+        </w:rPr>
+      </w:pPr>
+      <w:r>
+        <w:rPr>
+          <w:rFonts w:ascii="Arial Black" w:hAnsi="Arial Black" w:cs="Arial"/>
+          <w:iCs/>
+          <w:color w:val="000000"/>
+          <w:sz w:val="20"/>
+          <w:szCs w:val="20"/>
+          <w:lang w:val="en-US"/>
+        </w:rPr>
+        <w:t xml:space="preserve">3 </w:t>
+      </w:r>
+      <w:hyperlink w:anchor="ExternalInterfaceRequirements" w:history="1">
+        <w:r>
+          <w:rPr>
+            <w:rStyle w:val="Hyperlink"/>
+            <w:rFonts w:ascii="Arial Black" w:hAnsi="Arial Black" w:cs="Arial"/>
+            <w:iCs/>
+            <w:sz w:val="20"/>
+            <w:szCs w:val="20"/>
+            <w:lang w:val="en-US"/>
+          </w:rPr>
+          <w:t>EXTERNAL</w:t>
         </w:r>
         <w:r>
           <w:rPr>
             <w:rStyle w:val="Hyperlink"/>
-            <w:rFonts w:ascii="Arial Black" w:hAnsi="Arial Black" w:cs="Arial Black"/>
+            <w:rFonts w:ascii="Arial Black" w:hAnsi="Arial Black" w:cs="Arial"/>
+            <w:iCs/>
+            <w:sz w:val="20"/>
+            <w:szCs w:val="20"/>
+            <w:lang w:val="en-US"/>
+          </w:rPr>
+          <w:t xml:space="preserve"> </w:t>
+        </w:r>
+        <w:r>
+          <w:rPr>
+            <w:rStyle w:val="Hyperlink"/>
+            <w:rFonts w:ascii="Arial Black" w:hAnsi="Arial Black" w:cs="Arial"/>
+            <w:iCs/>
+            <w:sz w:val="20"/>
+            <w:szCs w:val="20"/>
+            <w:lang w:val="en-US"/>
+          </w:rPr>
+          <w:t>I</w:t>
+        </w:r>
+        <w:r>
+          <w:rPr>
+            <w:rStyle w:val="Hyperlink"/>
+            <w:rFonts w:ascii="Arial Black" w:hAnsi="Arial Black" w:cs="Arial"/>
+            <w:iCs/>
+            <w:sz w:val="20"/>
+            <w:szCs w:val="20"/>
+            <w:lang w:val="en-US"/>
+          </w:rPr>
+          <w:t>N</w:t>
+        </w:r>
+        <w:r>
+          <w:rPr>
+            <w:rStyle w:val="Hyperlink"/>
+            <w:rFonts w:ascii="Arial Black" w:hAnsi="Arial Black" w:cs="Arial"/>
+            <w:iCs/>
             <w:sz w:val="20"/>
             <w:szCs w:val="20"/>
             <w:lang w:val="en-US"/>
@@ -485,58 +1011,26 @@
         <w:r>
           <w:rPr>
             <w:rStyle w:val="Hyperlink"/>
-            <w:rFonts w:ascii="Arial Black" w:hAnsi="Arial Black" w:cs="Arial Black"/>
+            <w:rFonts w:ascii="Arial Black" w:hAnsi="Arial Black" w:cs="Arial"/>
+            <w:iCs/>
             <w:sz w:val="20"/>
             <w:szCs w:val="20"/>
             <w:lang w:val="en-US"/>
           </w:rPr>
-          <w:t>ION</w:t>
+          <w:t>ERFACE REQUIREMENTS</w:t>
         </w:r>
       </w:hyperlink>
       <w:r>
         <w:rPr>
           <w:rFonts w:ascii="Arial" w:hAnsi="Arial" w:cs="Arial"/>
           <w:b/>
-          <w:bCs/>
+          <w:iCs/>
           <w:color w:val="000000"/>
           <w:sz w:val="20"/>
           <w:szCs w:val="20"/>
-        </w:rPr>
-        <w:t>.......................</w:t>
-      </w:r>
-      <w:r>
-        <w:rPr>
-          <w:rFonts w:ascii="Arial" w:hAnsi="Arial" w:cs="Arial"/>
-          <w:b/>
-          <w:bCs/>
-          <w:color w:val="000000"/>
-          <w:sz w:val="20"/>
-          <w:szCs w:val="20"/>
-        </w:rPr>
-        <w:t>..........................................................................</w:t>
-      </w:r>
-      <w:r>
-        <w:rPr>
-          <w:rFonts w:ascii="Arial" w:hAnsi="Arial" w:cs="Arial"/>
-          <w:b/>
-          <w:bCs/>
-          <w:color w:val="000000"/>
-          <w:sz w:val="20"/>
-          <w:szCs w:val="20"/>
-        </w:rPr>
-        <w:t>..................</w:t>
-      </w:r>
-      <w:r>
-        <w:rPr>
-          <w:rFonts w:ascii="Arial" w:hAnsi="Arial" w:cs="Arial"/>
-          <w:b/>
-          <w:bCs/>
-          <w:color w:val="000000"/>
-          <w:sz w:val="20"/>
-          <w:szCs w:val="20"/>
-          <w:lang w:val="en-US"/>
-        </w:rPr>
-        <w:t>..........2</w:t>
+          <w:lang w:val="en-US"/>
+        </w:rPr>
+        <w:t>………………………………………………………..</w:t>
       </w:r>
     </w:p>
     <w:p>
@@ -546,114 +1040,14 @@
         <w:adjustRightInd w:val="0"/>
         <w:spacing w:before="120" w:after="0" w:line="240" w:lineRule="auto"/>
         <w:rPr>
-          <w:rFonts w:ascii="Arial" w:hAnsi="Arial" w:cs="Arial"/>
-          <w:color w:val="000000"/>
-          <w:sz w:val="18"/>
-          <w:szCs w:val="18"/>
-          <w:lang w:val="en-US"/>
-        </w:rPr>
-      </w:pPr>
-      <w:r>
-        <w:rPr>
-          <w:rFonts w:ascii="Arial" w:hAnsi="Arial" w:cs="Arial"/>
-          <w:i/>
-          <w:iCs/>
-          <w:color w:val="000000"/>
-          <w:sz w:val="18"/>
-          <w:szCs w:val="18"/>
-        </w:rPr>
-        <w:t xml:space="preserve">1.1 </w:t>
-      </w:r>
-      <w:r>
-        <w:rPr>
-          <w:rFonts w:ascii="Arial" w:hAnsi="Arial" w:cs="Arial"/>
-          <w:i/>
-          <w:iCs/>
-          <w:color w:val="000000"/>
-          <w:sz w:val="18"/>
-          <w:szCs w:val="18"/>
-        </w:rPr>
-        <w:t>Pu</w:t>
-      </w:r>
-      <w:r>
-        <w:rPr>
-          <w:rFonts w:ascii="Arial" w:hAnsi="Arial" w:cs="Arial"/>
-          <w:i/>
-          <w:iCs/>
-          <w:color w:val="000000"/>
-          <w:sz w:val="18"/>
-          <w:szCs w:val="18"/>
-        </w:rPr>
-        <w:t>r</w:t>
-      </w:r>
-      <w:r>
-        <w:rPr>
-          <w:rFonts w:ascii="Arial" w:hAnsi="Arial" w:cs="Arial"/>
-          <w:i/>
-          <w:iCs/>
-          <w:color w:val="000000"/>
-          <w:sz w:val="18"/>
-          <w:szCs w:val="18"/>
-        </w:rPr>
-        <w:t>pose</w:t>
-      </w:r>
-      <w:r>
-        <w:rPr>
-          <w:rFonts w:ascii="Arial" w:hAnsi="Arial" w:cs="Arial"/>
-          <w:i/>
-          <w:iCs/>
-          <w:color w:val="000000"/>
-          <w:sz w:val="18"/>
-          <w:szCs w:val="18"/>
-        </w:rPr>
-        <w:t>..........................................................................................................................</w:t>
-      </w:r>
-      <w:r>
-        <w:rPr>
-          <w:rFonts w:ascii="Arial" w:hAnsi="Arial" w:cs="Arial"/>
-          <w:i/>
-          <w:iCs/>
-          <w:color w:val="000000"/>
-          <w:sz w:val="18"/>
-          <w:szCs w:val="18"/>
-        </w:rPr>
-        <w:t>....................</w:t>
-      </w:r>
-      <w:r>
-        <w:rPr>
-          <w:rFonts w:ascii="Arial" w:hAnsi="Arial" w:cs="Arial"/>
-          <w:i/>
-          <w:iCs/>
-          <w:color w:val="000000"/>
-          <w:sz w:val="18"/>
-          <w:szCs w:val="18"/>
-          <w:lang w:val="en-US"/>
-        </w:rPr>
-        <w:t>......</w:t>
-      </w:r>
-      <w:r>
-        <w:rPr>
-          <w:rFonts w:ascii="Arial" w:hAnsi="Arial" w:cs="Arial"/>
-          <w:i/>
-          <w:iCs/>
-          <w:color w:val="000000"/>
-          <w:sz w:val="18"/>
-          <w:szCs w:val="18"/>
-          <w:lang w:val="en-US"/>
-        </w:rPr>
-        <w:t>.........</w:t>
-      </w:r>
-      <w:r>
-        <w:rPr>
-          <w:rFonts w:ascii="Arial" w:hAnsi="Arial" w:cs="Arial"/>
-          <w:i/>
-          <w:iCs/>
-          <w:color w:val="000000"/>
-          <w:sz w:val="18"/>
-          <w:szCs w:val="18"/>
-          <w:lang w:val="en-US"/>
-        </w:rPr>
-        <w:t>..2</w:t>
+          <w:lang w:val="en-US"/>
+        </w:rPr>
+      </w:pPr>
+      <w:r>
+        <w:rPr>
+          <w:lang w:val="en-US"/>
+        </w:rPr>
+        <w:t xml:space="preserve">3.1 Home page  </w:t>
       </w:r>
     </w:p>
     <w:p>
@@ -663,70 +1057,14 @@
         <w:adjustRightInd w:val="0"/>
         <w:spacing w:before="120" w:after="0" w:line="240" w:lineRule="auto"/>
         <w:rPr>
-          <w:rFonts w:ascii="Arial" w:hAnsi="Arial" w:cs="Arial"/>
-          <w:color w:val="000000"/>
-          <w:sz w:val="18"/>
-          <w:szCs w:val="18"/>
-          <w:lang w:val="en-US"/>
-        </w:rPr>
-      </w:pPr>
-      <w:r>
-        <w:rPr>
-          <w:rFonts w:ascii="Arial" w:hAnsi="Arial" w:cs="Arial"/>
-          <w:i/>
-          <w:iCs/>
-          <w:color w:val="000000"/>
-          <w:sz w:val="18"/>
-          <w:szCs w:val="18"/>
-        </w:rPr>
-        <w:t>1.2 Scope..............................................................................................................................</w:t>
-      </w:r>
-      <w:r>
-        <w:rPr>
-          <w:rFonts w:ascii="Arial" w:hAnsi="Arial" w:cs="Arial"/>
-          <w:i/>
-          <w:iCs/>
-          <w:color w:val="000000"/>
-          <w:sz w:val="18"/>
-          <w:szCs w:val="18"/>
-        </w:rPr>
-        <w:t>...........................</w:t>
-      </w:r>
-      <w:r>
-        <w:rPr>
-          <w:rFonts w:ascii="Arial" w:hAnsi="Arial" w:cs="Arial"/>
-          <w:i/>
-          <w:iCs/>
-          <w:color w:val="000000"/>
-          <w:sz w:val="18"/>
-          <w:szCs w:val="18"/>
-          <w:lang w:val="en-US"/>
-        </w:rPr>
-        <w:t>.........</w:t>
-      </w:r>
-      <w:r>
-        <w:rPr>
-          <w:rFonts w:ascii="Arial" w:hAnsi="Arial" w:cs="Arial"/>
-          <w:i/>
-          <w:iCs/>
-          <w:color w:val="000000"/>
-          <w:sz w:val="18"/>
-          <w:szCs w:val="18"/>
-          <w:lang w:val="en-US"/>
-        </w:rPr>
-        <w:t>.</w:t>
-      </w:r>
-      <w:r>
-        <w:rPr>
-          <w:rFonts w:ascii="Arial" w:hAnsi="Arial" w:cs="Arial"/>
-          <w:i/>
-          <w:iCs/>
-          <w:color w:val="000000"/>
-          <w:sz w:val="18"/>
-          <w:szCs w:val="18"/>
-          <w:lang w:val="en-US"/>
-        </w:rPr>
-        <w:t>2</w:t>
+          <w:lang w:val="en-US"/>
+        </w:rPr>
+      </w:pPr>
+      <w:r>
+        <w:rPr>
+          <w:lang w:val="en-US"/>
+        </w:rPr>
+        <w:t>3.2 Products</w:t>
       </w:r>
     </w:p>
     <w:p>
@@ -736,214 +1074,14 @@
         <w:adjustRightInd w:val="0"/>
         <w:spacing w:before="120" w:after="0" w:line="240" w:lineRule="auto"/>
         <w:rPr>
-          <w:rFonts w:ascii="Arial" w:hAnsi="Arial" w:cs="Arial"/>
-          <w:color w:val="000000"/>
-          <w:sz w:val="18"/>
-          <w:szCs w:val="18"/>
-          <w:lang w:val="en-US"/>
-        </w:rPr>
-      </w:pPr>
-      <w:r>
-        <w:rPr>
-          <w:rFonts w:ascii="Arial" w:hAnsi="Arial" w:cs="Arial"/>
-          <w:i/>
-          <w:iCs/>
-          <w:color w:val="000000"/>
-          <w:sz w:val="18"/>
-          <w:szCs w:val="18"/>
-        </w:rPr>
-        <w:t>1.3 Document Organization..............................................................................................</w:t>
-      </w:r>
-      <w:r>
-        <w:rPr>
-          <w:rFonts w:ascii="Arial" w:hAnsi="Arial" w:cs="Arial"/>
-          <w:i/>
-          <w:iCs/>
-          <w:color w:val="000000"/>
-          <w:sz w:val="18"/>
-          <w:szCs w:val="18"/>
-        </w:rPr>
-        <w:t>...............................</w:t>
-      </w:r>
-      <w:r>
-        <w:rPr>
-          <w:rFonts w:ascii="Arial" w:hAnsi="Arial" w:cs="Arial"/>
-          <w:i/>
-          <w:iCs/>
-          <w:color w:val="000000"/>
-          <w:sz w:val="18"/>
-          <w:szCs w:val="18"/>
-        </w:rPr>
-        <w:t>.</w:t>
-      </w:r>
-      <w:r>
-        <w:rPr>
-          <w:rFonts w:ascii="Arial" w:hAnsi="Arial" w:cs="Arial"/>
-          <w:i/>
-          <w:iCs/>
-          <w:color w:val="000000"/>
-          <w:sz w:val="18"/>
-          <w:szCs w:val="18"/>
-          <w:lang w:val="en-US"/>
-        </w:rPr>
-        <w:t>........</w:t>
-      </w:r>
-      <w:r>
-        <w:rPr>
-          <w:rFonts w:ascii="Arial" w:hAnsi="Arial" w:cs="Arial"/>
-          <w:i/>
-          <w:iCs/>
-          <w:color w:val="000000"/>
-          <w:sz w:val="18"/>
-          <w:szCs w:val="18"/>
-          <w:lang w:val="en-US"/>
-        </w:rPr>
-        <w:t>.</w:t>
-      </w:r>
-      <w:r>
-        <w:rPr>
-          <w:rFonts w:ascii="Arial" w:hAnsi="Arial" w:cs="Arial"/>
-          <w:i/>
-          <w:iCs/>
-          <w:color w:val="000000"/>
-          <w:sz w:val="18"/>
-          <w:szCs w:val="18"/>
-          <w:lang w:val="en-US"/>
-        </w:rPr>
-        <w:t>2</w:t>
-      </w:r>
-    </w:p>
-    <w:p>
-      <w:pPr>
-        <w:autoSpaceDE w:val="0"/>
-        <w:autoSpaceDN w:val="0"/>
-        <w:adjustRightInd w:val="0"/>
-        <w:spacing w:before="240" w:after="120" w:line="240" w:lineRule="auto"/>
-        <w:rPr>
-          <w:rFonts w:ascii="Arial" w:hAnsi="Arial" w:cs="Arial"/>
-          <w:color w:val="000000"/>
-          <w:sz w:val="20"/>
-          <w:szCs w:val="20"/>
-          <w:lang w:val="en-US"/>
-        </w:rPr>
-      </w:pPr>
-      <w:r>
-        <w:rPr>
-          <w:rFonts w:ascii="Arial Black" w:hAnsi="Arial Black" w:cs="Arial Black"/>
-          <w:color w:val="000000"/>
-          <w:sz w:val="20"/>
-          <w:szCs w:val="20"/>
-        </w:rPr>
-        <w:t xml:space="preserve">2 </w:t>
-      </w:r>
-      <w:r>
-        <w:rPr>
-          <w:rFonts w:ascii="Arial Black" w:hAnsi="Arial Black" w:cs="Arial Black"/>
-          <w:color w:val="000000"/>
-          <w:sz w:val="20"/>
-          <w:szCs w:val="20"/>
-        </w:rPr>
-        <w:fldChar w:fldCharType="begin"/>
-      </w:r>
-      <w:r>
-        <w:rPr>
-          <w:rFonts w:ascii="Arial Black" w:hAnsi="Arial Black" w:cs="Arial Black"/>
-          <w:color w:val="000000"/>
-          <w:sz w:val="20"/>
-          <w:szCs w:val="20"/>
-        </w:rPr>
-        <w:instrText xml:space="preserve"> HYPERLINK  \l "GeneralDescriprion" </w:instrText>
-      </w:r>
-      <w:r>
-        <w:rPr>
-          <w:rFonts w:ascii="Arial Black" w:hAnsi="Arial Black" w:cs="Arial Black"/>
-          <w:color w:val="000000"/>
-          <w:sz w:val="20"/>
-          <w:szCs w:val="20"/>
-        </w:rPr>
-      </w:r>
-      <w:r>
-        <w:rPr>
-          <w:rFonts w:ascii="Arial Black" w:hAnsi="Arial Black" w:cs="Arial Black"/>
-          <w:color w:val="000000"/>
-          <w:sz w:val="20"/>
-          <w:szCs w:val="20"/>
-        </w:rPr>
-        <w:fldChar w:fldCharType="separate"/>
-      </w:r>
-      <w:r>
-        <w:rPr>
-          <w:rStyle w:val="Hyperlink"/>
-          <w:rFonts w:ascii="Arial Black" w:hAnsi="Arial Black" w:cs="Arial Black"/>
-          <w:sz w:val="20"/>
-          <w:szCs w:val="20"/>
-        </w:rPr>
-        <w:t>GENERAL DESCRIPTION</w:t>
-      </w:r>
-      <w:r>
-        <w:rPr>
-          <w:rFonts w:ascii="Arial Black" w:hAnsi="Arial Black" w:cs="Arial Black"/>
-          <w:color w:val="000000"/>
-          <w:sz w:val="20"/>
-          <w:szCs w:val="20"/>
-        </w:rPr>
-        <w:fldChar w:fldCharType="end"/>
-      </w:r>
-      <w:r>
-        <w:rPr>
-          <w:rFonts w:ascii="Arial" w:hAnsi="Arial" w:cs="Arial"/>
-          <w:b/>
-          <w:bCs/>
-          <w:color w:val="000000"/>
-          <w:sz w:val="20"/>
-          <w:szCs w:val="20"/>
-        </w:rPr>
-        <w:t>.</w:t>
-      </w:r>
-      <w:r>
-        <w:rPr>
-          <w:rFonts w:ascii="Arial" w:hAnsi="Arial" w:cs="Arial"/>
-          <w:b/>
-          <w:bCs/>
-          <w:color w:val="000000"/>
-          <w:sz w:val="20"/>
-          <w:szCs w:val="20"/>
-        </w:rPr>
-        <w:t>............</w:t>
-      </w:r>
-      <w:r>
-        <w:rPr>
-          <w:rFonts w:ascii="Arial" w:hAnsi="Arial" w:cs="Arial"/>
-          <w:b/>
-          <w:bCs/>
-          <w:color w:val="000000"/>
-          <w:sz w:val="20"/>
-          <w:szCs w:val="20"/>
-        </w:rPr>
-        <w:t>...</w:t>
-      </w:r>
-      <w:r>
-        <w:rPr>
-          <w:rFonts w:ascii="Arial" w:hAnsi="Arial" w:cs="Arial"/>
-          <w:b/>
-          <w:bCs/>
-          <w:color w:val="000000"/>
-          <w:sz w:val="20"/>
-          <w:szCs w:val="20"/>
-        </w:rPr>
-        <w:t>.............................................................................................</w:t>
-      </w:r>
-      <w:r>
-        <w:rPr>
-          <w:rFonts w:ascii="Arial" w:hAnsi="Arial" w:cs="Arial"/>
-          <w:b/>
-          <w:bCs/>
-          <w:color w:val="000000"/>
-          <w:sz w:val="20"/>
-          <w:szCs w:val="20"/>
-          <w:lang w:val="en-US"/>
-        </w:rPr>
-        <w:t>3</w:t>
+          <w:lang w:val="en-US"/>
+        </w:rPr>
+      </w:pPr>
+      <w:r>
+        <w:rPr>
+          <w:lang w:val="en-US"/>
+        </w:rPr>
+        <w:t>3.3 Terms of Delivery</w:t>
       </w:r>
     </w:p>
     <w:p>
@@ -954,25 +1092,18 @@
         <w:spacing w:before="120" w:after="0" w:line="240" w:lineRule="auto"/>
         <w:rPr>
           <w:rFonts w:ascii="Arial" w:hAnsi="Arial" w:cs="Arial"/>
-          <w:i/>
-          <w:iCs/>
-          <w:color w:val="000000"/>
-          <w:sz w:val="18"/>
-          <w:szCs w:val="18"/>
-          <w:lang w:val="en-US"/>
-        </w:rPr>
-      </w:pPr>
-      <w:r>
-        <w:rPr>
-          <w:rFonts w:ascii="Arial" w:hAnsi="Arial" w:cs="Arial"/>
-          <w:i/>
-          <w:iCs/>
-          <w:color w:val="000000"/>
-          <w:sz w:val="18"/>
-          <w:szCs w:val="18"/>
-          <w:lang w:val="en-US"/>
-        </w:rPr>
-        <w:t xml:space="preserve">2.1 </w:t>
+          <w:iCs/>
+          <w:color w:val="000000"/>
+          <w:sz w:val="20"/>
+          <w:szCs w:val="20"/>
+          <w:lang w:val="en-US"/>
+        </w:rPr>
+      </w:pPr>
+      <w:r>
+        <w:rPr>
+          <w:lang w:val="en-US"/>
+        </w:rPr>
+        <w:t>3.4 Contacts</w:t>
       </w:r>
     </w:p>
     <w:p>
@@ -1000,7 +1131,7 @@
           <w:szCs w:val="20"/>
           <w:lang w:val="en-US"/>
         </w:rPr>
-        <w:t xml:space="preserve">3 </w:t>
+        <w:t xml:space="preserve">4 </w:t>
       </w:r>
       <w:r>
         <w:rPr>
@@ -1011,7 +1142,7 @@
           <w:szCs w:val="20"/>
           <w:lang w:val="en-US"/>
         </w:rPr>
-        <w:t>EXTERNAL INTERFACE REQUIREMENTS</w:t>
+        <w:t>FUNCTIONAL REQUIREMENTS</w:t>
       </w:r>
       <w:r>
         <w:rPr>
@@ -1050,7 +1181,7 @@
           <w:szCs w:val="20"/>
           <w:lang w:val="en-US"/>
         </w:rPr>
-        <w:t>3.1</w:t>
+        <w:t>4.1</w:t>
       </w:r>
     </w:p>
     <w:p>
@@ -1078,7 +1209,7 @@
           <w:szCs w:val="20"/>
           <w:lang w:val="en-US"/>
         </w:rPr>
-        <w:t xml:space="preserve">4 </w:t>
+        <w:t xml:space="preserve">5 </w:t>
       </w:r>
       <w:r>
         <w:rPr>
@@ -1089,7 +1220,7 @@
           <w:szCs w:val="20"/>
           <w:lang w:val="en-US"/>
         </w:rPr>
-        <w:t>FUNCTIONAL REQUIREMENTS</w:t>
+        <w:t>USE CASES</w:t>
       </w:r>
       <w:r>
         <w:rPr>
@@ -1101,7 +1232,19 @@
           <w:szCs w:val="20"/>
           <w:lang w:val="en-US"/>
         </w:rPr>
-        <w:t>………………………………………………………..</w:t>
+        <w:t>………………………………………………………</w:t>
+      </w:r>
+      <w:r>
+        <w:rPr>
+          <w:rFonts w:ascii="Arial" w:hAnsi="Arial" w:cs="Arial"/>
+          <w:b/>
+          <w:iCs/>
+          <w:color w:val="000000"/>
+          <w:sz w:val="20"/>
+          <w:szCs w:val="20"/>
+          <w:lang w:val="en-US"/>
+        </w:rPr>
+        <w:t>……………………………..</w:t>
       </w:r>
     </w:p>
     <w:p>
@@ -1128,7 +1271,7 @@
           <w:szCs w:val="20"/>
           <w:lang w:val="en-US"/>
         </w:rPr>
-        <w:t>4.1</w:t>
+        <w:t>5.1</w:t>
       </w:r>
     </w:p>
     <w:p>
@@ -1138,8 +1281,7 @@
         <w:adjustRightInd w:val="0"/>
         <w:spacing w:before="120" w:after="0" w:line="240" w:lineRule="auto"/>
         <w:rPr>
-          <w:rFonts w:ascii="Arial" w:hAnsi="Arial" w:cs="Arial"/>
-          <w:b/>
+          <w:rFonts w:ascii="Arial Black" w:hAnsi="Arial Black" w:cs="Arial"/>
           <w:iCs/>
           <w:color w:val="000000"/>
           <w:sz w:val="20"/>
@@ -1156,7 +1298,7 @@
           <w:szCs w:val="20"/>
           <w:lang w:val="en-US"/>
         </w:rPr>
-        <w:t xml:space="preserve">5 </w:t>
+        <w:t xml:space="preserve">6 </w:t>
       </w:r>
       <w:r>
         <w:rPr>
@@ -1167,7 +1309,7 @@
           <w:szCs w:val="20"/>
           <w:lang w:val="en-US"/>
         </w:rPr>
-        <w:t>USE CASES</w:t>
+        <w:t>NON-FUNCTIONAL REQUIREMENTS</w:t>
       </w:r>
       <w:r>
         <w:rPr>
@@ -1179,19 +1321,7 @@
           <w:szCs w:val="20"/>
           <w:lang w:val="en-US"/>
         </w:rPr>
-        <w:t>………………………………………………………</w:t>
-      </w:r>
-      <w:r>
-        <w:rPr>
-          <w:rFonts w:ascii="Arial" w:hAnsi="Arial" w:cs="Arial"/>
-          <w:b/>
-          <w:iCs/>
-          <w:color w:val="000000"/>
-          <w:sz w:val="20"/>
-          <w:szCs w:val="20"/>
-          <w:lang w:val="en-US"/>
-        </w:rPr>
-        <w:t>……………………………..</w:t>
+        <w:t>………………………………………………………..</w:t>
       </w:r>
     </w:p>
     <w:p>
@@ -1202,6 +1332,7 @@
         <w:spacing w:before="120" w:after="0" w:line="240" w:lineRule="auto"/>
         <w:rPr>
           <w:rFonts w:ascii="Arial" w:hAnsi="Arial" w:cs="Arial"/>
+          <w:i/>
           <w:iCs/>
           <w:color w:val="000000"/>
           <w:sz w:val="20"/>
@@ -1212,13 +1343,14 @@
       <w:r>
         <w:rPr>
           <w:rFonts w:ascii="Arial" w:hAnsi="Arial" w:cs="Arial"/>
+          <w:i/>
           <w:iCs/>
           <w:color w:val="000000"/>
           <w:sz w:val="20"/>
           <w:szCs w:val="20"/>
           <w:lang w:val="en-US"/>
         </w:rPr>
-        <w:t>5.1</w:t>
+        <w:t>6.1</w:t>
       </w:r>
     </w:p>
     <w:p>
@@ -1228,48 +1360,15 @@
         <w:adjustRightInd w:val="0"/>
         <w:spacing w:before="120" w:after="0" w:line="240" w:lineRule="auto"/>
         <w:rPr>
-          <w:rFonts w:ascii="Arial Black" w:hAnsi="Arial Black" w:cs="Arial"/>
-          <w:iCs/>
-          <w:color w:val="000000"/>
-          <w:sz w:val="20"/>
-          <w:szCs w:val="20"/>
-          <w:lang w:val="en-US"/>
-        </w:rPr>
-      </w:pPr>
-      <w:r>
-        <w:rPr>
-          <w:rFonts w:ascii="Arial Black" w:hAnsi="Arial Black" w:cs="Arial"/>
-          <w:iCs/>
-          <w:color w:val="000000"/>
-          <w:sz w:val="20"/>
-          <w:szCs w:val="20"/>
-          <w:lang w:val="en-US"/>
-        </w:rPr>
-        <w:t xml:space="preserve">6 </w:t>
-      </w:r>
-      <w:r>
-        <w:rPr>
-          <w:rFonts w:ascii="Arial Black" w:hAnsi="Arial Black" w:cs="Arial"/>
-          <w:iCs/>
-          <w:color w:val="000000"/>
-          <w:sz w:val="20"/>
-          <w:szCs w:val="20"/>
-          <w:lang w:val="en-US"/>
-        </w:rPr>
-        <w:t>NON-FUNCTIONAL REQUIREMENTS</w:t>
-      </w:r>
-      <w:r>
-        <w:rPr>
-          <w:rFonts w:ascii="Arial" w:hAnsi="Arial" w:cs="Arial"/>
-          <w:b/>
-          <w:iCs/>
-          <w:color w:val="000000"/>
-          <w:sz w:val="20"/>
-          <w:szCs w:val="20"/>
-          <w:lang w:val="en-US"/>
-        </w:rPr>
-        <w:t>………………………………………………………..</w:t>
-      </w:r>
+          <w:rFonts w:ascii="Arial" w:hAnsi="Arial" w:cs="Arial"/>
+          <w:i/>
+          <w:iCs/>
+          <w:color w:val="000000"/>
+          <w:sz w:val="18"/>
+          <w:szCs w:val="18"/>
+          <w:lang w:val="en-US"/>
+        </w:rPr>
+      </w:pPr>
     </w:p>
     <w:p>
       <w:pPr>
@@ -1282,23 +1381,11 @@
           <w:i/>
           <w:iCs/>
           <w:color w:val="000000"/>
-          <w:sz w:val="20"/>
-          <w:szCs w:val="20"/>
-          <w:lang w:val="en-US"/>
-        </w:rPr>
-      </w:pPr>
-      <w:r>
-        <w:rPr>
-          <w:rFonts w:ascii="Arial" w:hAnsi="Arial" w:cs="Arial"/>
-          <w:i/>
-          <w:iCs/>
-          <w:color w:val="000000"/>
-          <w:sz w:val="20"/>
-          <w:szCs w:val="20"/>
-          <w:lang w:val="en-US"/>
-        </w:rPr>
-        <w:t>6.1</w:t>
-      </w:r>
+          <w:sz w:val="18"/>
+          <w:szCs w:val="18"/>
+          <w:lang w:val="en-US"/>
+        </w:rPr>
+      </w:pPr>
     </w:p>
     <w:p>
       <w:pPr>
@@ -1540,111 +1627,6 @@
     </w:p>
     <w:p>
       <w:pPr>
-        <w:autoSpaceDE w:val="0"/>
-        <w:autoSpaceDN w:val="0"/>
-        <w:adjustRightInd w:val="0"/>
-        <w:spacing w:before="120" w:after="0" w:line="240" w:lineRule="auto"/>
-        <w:rPr>
-          <w:rFonts w:ascii="Arial" w:hAnsi="Arial" w:cs="Arial"/>
-          <w:i/>
-          <w:iCs/>
-          <w:color w:val="000000"/>
-          <w:sz w:val="18"/>
-          <w:szCs w:val="18"/>
-          <w:lang w:val="en-US"/>
-        </w:rPr>
-      </w:pPr>
-    </w:p>
-    <w:p>
-      <w:pPr>
-        <w:autoSpaceDE w:val="0"/>
-        <w:autoSpaceDN w:val="0"/>
-        <w:adjustRightInd w:val="0"/>
-        <w:spacing w:before="120" w:after="0" w:line="240" w:lineRule="auto"/>
-        <w:rPr>
-          <w:rFonts w:ascii="Arial" w:hAnsi="Arial" w:cs="Arial"/>
-          <w:i/>
-          <w:iCs/>
-          <w:color w:val="000000"/>
-          <w:sz w:val="18"/>
-          <w:szCs w:val="18"/>
-          <w:lang w:val="en-US"/>
-        </w:rPr>
-      </w:pPr>
-    </w:p>
-    <w:p>
-      <w:pPr>
-        <w:autoSpaceDE w:val="0"/>
-        <w:autoSpaceDN w:val="0"/>
-        <w:adjustRightInd w:val="0"/>
-        <w:spacing w:before="120" w:after="0" w:line="240" w:lineRule="auto"/>
-        <w:rPr>
-          <w:rFonts w:ascii="Arial" w:hAnsi="Arial" w:cs="Arial"/>
-          <w:i/>
-          <w:iCs/>
-          <w:color w:val="000000"/>
-          <w:sz w:val="18"/>
-          <w:szCs w:val="18"/>
-          <w:lang w:val="en-US"/>
-        </w:rPr>
-      </w:pPr>
-    </w:p>
-    <w:p>
-      <w:pPr>
-        <w:autoSpaceDE w:val="0"/>
-        <w:autoSpaceDN w:val="0"/>
-        <w:adjustRightInd w:val="0"/>
-        <w:spacing w:before="120" w:after="0" w:line="240" w:lineRule="auto"/>
-        <w:rPr>
-          <w:rFonts w:ascii="Arial" w:hAnsi="Arial" w:cs="Arial"/>
-          <w:i/>
-          <w:iCs/>
-          <w:color w:val="000000"/>
-          <w:sz w:val="18"/>
-          <w:szCs w:val="18"/>
-          <w:lang w:val="en-US"/>
-        </w:rPr>
-      </w:pPr>
-    </w:p>
-    <w:p>
-      <w:pPr>
-        <w:autoSpaceDE w:val="0"/>
-        <w:autoSpaceDN w:val="0"/>
-        <w:adjustRightInd w:val="0"/>
-        <w:spacing w:before="120" w:after="0" w:line="240" w:lineRule="auto"/>
-        <w:rPr>
-          <w:rFonts w:ascii="Arial" w:hAnsi="Arial" w:cs="Arial"/>
-          <w:i/>
-          <w:iCs/>
-          <w:color w:val="000000"/>
-          <w:sz w:val="18"/>
-          <w:szCs w:val="18"/>
-          <w:lang w:val="en-US"/>
-        </w:rPr>
-      </w:pPr>
-    </w:p>
-    <w:p>
-      <w:pPr>
-        <w:autoSpaceDE w:val="0"/>
-        <w:autoSpaceDN w:val="0"/>
-        <w:adjustRightInd w:val="0"/>
-        <w:spacing w:before="120" w:after="0" w:line="240" w:lineRule="auto"/>
-        <w:rPr>
-          <w:rFonts w:ascii="Arial" w:hAnsi="Arial" w:cs="Arial"/>
-          <w:i/>
-          <w:iCs/>
-          <w:color w:val="000000"/>
-          <w:sz w:val="18"/>
-          <w:szCs w:val="18"/>
-          <w:lang w:val="en-US"/>
-        </w:rPr>
-      </w:pPr>
-    </w:p>
-    <w:p>
-      <w:pPr>
-        <w:pBdr>
-          <w:bottom w:val="single" w:sz="12" w:space="1" w:color="auto"/>
-        </w:pBdr>
         <w:autoSpaceDE w:val="0"/>
         <w:autoSpaceDN w:val="0"/>
         <w:adjustRightInd w:val="0"/>
@@ -2150,14 +2132,37 @@
           <w:b/>
           <w:lang w:val="en-US"/>
         </w:rPr>
-        <w:t>Document Organization</w:t>
-      </w:r>
-      <w:r>
-        <w:rPr>
-          <w:b/>
-          <w:lang w:val="en-US"/>
-        </w:rPr>
-        <w:t xml:space="preserve">  -   </w:t>
+        <w:t xml:space="preserve">Document </w:t>
+      </w:r>
+      <w:proofErr w:type="gramStart"/>
+      <w:r>
+        <w:rPr>
+          <w:b/>
+          <w:lang w:val="en-US"/>
+        </w:rPr>
+        <w:t>Organization</w:t>
+      </w:r>
+      <w:r>
+        <w:rPr>
+          <w:b/>
+          <w:lang w:val="en-US"/>
+        </w:rPr>
+        <w:t xml:space="preserve">  -</w:t>
+      </w:r>
+      <w:proofErr w:type="gramEnd"/>
+      <w:r>
+        <w:rPr>
+          <w:b/>
+          <w:lang w:val="en-US"/>
+        </w:rPr>
+        <w:t xml:space="preserve">   </w:t>
+      </w:r>
+      <w:r>
+        <w:rPr>
+          <w:b/>
+          <w:lang w:val="en-US"/>
+        </w:rPr>
+        <w:t>TODO…</w:t>
       </w:r>
     </w:p>
     <w:p>
@@ -2328,7 +2333,8 @@
       </w:r>
       <w:r>
         <w:rPr>
-          <w:lang w:val="en-US"/>
+          <w:noProof/>
+          <w:lang w:eastAsia="bg-BG"/>
         </w:rPr>
         <w:drawing>
           <wp:inline distT="0" distB="0" distL="0" distR="0">
@@ -2872,30 +2878,6 @@
     </w:p>
     <w:p>
       <w:pPr>
-        <w:rPr>
-          <w:szCs w:val="18"/>
-          <w:lang w:val="en-US"/>
-        </w:rPr>
-      </w:pPr>
-    </w:p>
-    <w:p>
-      <w:pPr>
-        <w:rPr>
-          <w:szCs w:val="18"/>
-          <w:lang w:val="en-US"/>
-        </w:rPr>
-      </w:pPr>
-    </w:p>
-    <w:p>
-      <w:pPr>
-        <w:rPr>
-          <w:szCs w:val="18"/>
-          <w:lang w:val="en-US"/>
-        </w:rPr>
-      </w:pPr>
-    </w:p>
-    <w:p>
-      <w:pPr>
         <w:pBdr>
           <w:bottom w:val="single" w:sz="12" w:space="1" w:color="auto"/>
         </w:pBdr>
@@ -2907,6 +2889,39 @@
     </w:p>
     <w:p>
       <w:pPr>
+        <w:pBdr>
+          <w:bottom w:val="single" w:sz="12" w:space="1" w:color="auto"/>
+        </w:pBdr>
+        <w:rPr>
+          <w:szCs w:val="18"/>
+          <w:lang w:val="en-US"/>
+        </w:rPr>
+      </w:pPr>
+    </w:p>
+    <w:p>
+      <w:pPr>
+        <w:pBdr>
+          <w:bottom w:val="single" w:sz="12" w:space="1" w:color="auto"/>
+        </w:pBdr>
+        <w:rPr>
+          <w:szCs w:val="18"/>
+          <w:lang w:val="en-US"/>
+        </w:rPr>
+      </w:pPr>
+    </w:p>
+    <w:p>
+      <w:pPr>
+        <w:pBdr>
+          <w:bottom w:val="single" w:sz="12" w:space="1" w:color="auto"/>
+        </w:pBdr>
+        <w:rPr>
+          <w:szCs w:val="18"/>
+          <w:lang w:val="en-US"/>
+        </w:rPr>
+      </w:pPr>
+    </w:p>
+    <w:p>
+      <w:pPr>
         <w:ind w:left="7080"/>
         <w:rPr>
           <w:szCs w:val="18"/>
@@ -2922,8 +2937,9 @@
       </w:r>
       <w:r>
         <w:rPr>
-          <w:szCs w:val="18"/>
-          <w:lang w:val="en-US"/>
+          <w:noProof/>
+          <w:szCs w:val="18"/>
+          <w:lang w:eastAsia="bg-BG"/>
         </w:rPr>
         <w:drawing>
           <wp:inline distT="0" distB="0" distL="0" distR="0">
@@ -2962,6 +2978,781 @@
         </w:drawing>
       </w:r>
     </w:p>
+    <w:p>
+      <w:pPr>
+        <w:pStyle w:val="IntenseQuote"/>
+      </w:pPr>
+      <w:bookmarkStart w:id="3" w:name="ExternalInterfaceRequirements"/>
+      <w:r>
+        <w:lastRenderedPageBreak/>
+        <w:t>External Interface Requirements</w:t>
+      </w:r>
+    </w:p>
+    <w:p>
+      <w:pPr>
+        <w:rPr>
+          <w:b/>
+          <w:lang w:val="en-US"/>
+        </w:rPr>
+      </w:pPr>
+      <w:r>
+        <w:rPr>
+          <w:b/>
+          <w:lang w:val="en-US"/>
+        </w:rPr>
+        <w:t xml:space="preserve">The web site </w:t>
+      </w:r>
+      <w:proofErr w:type="gramStart"/>
+      <w:r>
+        <w:rPr>
+          <w:b/>
+          <w:lang w:val="en-US"/>
+        </w:rPr>
+        <w:t>should :</w:t>
+      </w:r>
+      <w:proofErr w:type="gramEnd"/>
+    </w:p>
+    <w:p>
+      <w:pPr>
+        <w:pStyle w:val="ListParagraph"/>
+        <w:numPr>
+          <w:ilvl w:val="0"/>
+          <w:numId w:val="6"/>
+        </w:numPr>
+        <w:rPr>
+          <w:lang w:val="en-US"/>
+        </w:rPr>
+      </w:pPr>
+      <w:proofErr w:type="gramStart"/>
+      <w:r>
+        <w:rPr>
+          <w:lang w:val="en-US"/>
+        </w:rPr>
+        <w:t>provide</w:t>
+      </w:r>
+      <w:proofErr w:type="gramEnd"/>
+      <w:r>
+        <w:rPr>
+          <w:lang w:val="en-US"/>
+        </w:rPr>
+        <w:t xml:space="preserve"> a information about the company.</w:t>
+      </w:r>
+    </w:p>
+    <w:p>
+      <w:pPr>
+        <w:pStyle w:val="ListParagraph"/>
+        <w:numPr>
+          <w:ilvl w:val="0"/>
+          <w:numId w:val="6"/>
+        </w:numPr>
+        <w:rPr>
+          <w:lang w:val="en-US"/>
+        </w:rPr>
+      </w:pPr>
+      <w:r>
+        <w:rPr>
+          <w:lang w:val="en-US"/>
+        </w:rPr>
+        <w:t xml:space="preserve"> </w:t>
+      </w:r>
+      <w:proofErr w:type="gramStart"/>
+      <w:r>
+        <w:rPr>
+          <w:lang w:val="en-US"/>
+        </w:rPr>
+        <w:t>gives</w:t>
+      </w:r>
+      <w:proofErr w:type="gramEnd"/>
+      <w:r>
+        <w:rPr>
+          <w:lang w:val="en-US"/>
+        </w:rPr>
+        <w:t xml:space="preserve"> to the </w:t>
+      </w:r>
+      <w:proofErr w:type="spellStart"/>
+      <w:r>
+        <w:rPr>
+          <w:lang w:val="en-US"/>
+        </w:rPr>
+        <w:t>costumer</w:t>
+      </w:r>
+      <w:proofErr w:type="spellEnd"/>
+      <w:r>
+        <w:rPr>
+          <w:lang w:val="en-US"/>
+        </w:rPr>
+        <w:t xml:space="preserve"> information about current promotions.</w:t>
+      </w:r>
+    </w:p>
+    <w:p>
+      <w:pPr>
+        <w:pStyle w:val="ListParagraph"/>
+        <w:numPr>
+          <w:ilvl w:val="0"/>
+          <w:numId w:val="6"/>
+        </w:numPr>
+        <w:rPr>
+          <w:lang w:val="en-US"/>
+        </w:rPr>
+      </w:pPr>
+      <w:r>
+        <w:rPr>
+          <w:lang w:val="en-US"/>
+        </w:rPr>
+        <w:t xml:space="preserve"> allows the customers to choose from the entire range of products </w:t>
+      </w:r>
+    </w:p>
+    <w:p>
+      <w:pPr>
+        <w:pStyle w:val="ListParagraph"/>
+        <w:numPr>
+          <w:ilvl w:val="0"/>
+          <w:numId w:val="6"/>
+        </w:numPr>
+        <w:rPr>
+          <w:lang w:val="en-US"/>
+        </w:rPr>
+      </w:pPr>
+      <w:r>
+        <w:rPr>
+          <w:lang w:val="en-US"/>
+        </w:rPr>
+        <w:t xml:space="preserve"> </w:t>
+      </w:r>
+      <w:proofErr w:type="gramStart"/>
+      <w:r>
+        <w:rPr>
+          <w:lang w:val="en-US"/>
+        </w:rPr>
+        <w:t>provides</w:t>
+      </w:r>
+      <w:proofErr w:type="gramEnd"/>
+      <w:r>
+        <w:rPr>
+          <w:lang w:val="en-US"/>
+        </w:rPr>
+        <w:t xml:space="preserve"> all the products in various categories for costumer convenience.</w:t>
+      </w:r>
+    </w:p>
+    <w:p>
+      <w:pPr>
+        <w:pStyle w:val="ListParagraph"/>
+        <w:numPr>
+          <w:ilvl w:val="0"/>
+          <w:numId w:val="6"/>
+        </w:numPr>
+        <w:rPr>
+          <w:lang w:val="en-US"/>
+        </w:rPr>
+      </w:pPr>
+      <w:r>
+        <w:rPr>
+          <w:lang w:val="en-US"/>
+        </w:rPr>
+        <w:t xml:space="preserve"> </w:t>
+      </w:r>
+      <w:proofErr w:type="gramStart"/>
+      <w:r>
+        <w:rPr>
+          <w:lang w:val="en-US"/>
+        </w:rPr>
+        <w:t>provides</w:t>
+      </w:r>
+      <w:proofErr w:type="gramEnd"/>
+      <w:r>
+        <w:rPr>
+          <w:lang w:val="en-US"/>
+        </w:rPr>
+        <w:t xml:space="preserve"> a shopping cart tool for costumers convenience.</w:t>
+      </w:r>
+    </w:p>
+    <w:p>
+      <w:pPr>
+        <w:pStyle w:val="ListParagraph"/>
+        <w:numPr>
+          <w:ilvl w:val="0"/>
+          <w:numId w:val="6"/>
+        </w:numPr>
+        <w:rPr>
+          <w:lang w:val="en-US"/>
+        </w:rPr>
+      </w:pPr>
+      <w:r>
+        <w:rPr>
+          <w:lang w:val="en-US"/>
+        </w:rPr>
+        <w:t xml:space="preserve"> </w:t>
+      </w:r>
+      <w:proofErr w:type="gramStart"/>
+      <w:r>
+        <w:rPr>
+          <w:lang w:val="en-US"/>
+        </w:rPr>
+        <w:t>gives</w:t>
+      </w:r>
+      <w:proofErr w:type="gramEnd"/>
+      <w:r>
+        <w:rPr>
+          <w:lang w:val="en-US"/>
+        </w:rPr>
+        <w:t xml:space="preserve"> full terms of delivery to the costumer.</w:t>
+      </w:r>
+    </w:p>
+    <w:p>
+      <w:pPr>
+        <w:pStyle w:val="ListParagraph"/>
+        <w:numPr>
+          <w:ilvl w:val="0"/>
+          <w:numId w:val="6"/>
+        </w:numPr>
+        <w:rPr>
+          <w:lang w:val="en-US"/>
+        </w:rPr>
+      </w:pPr>
+      <w:r>
+        <w:rPr>
+          <w:lang w:val="en-US"/>
+        </w:rPr>
+        <w:t xml:space="preserve"> </w:t>
+      </w:r>
+      <w:proofErr w:type="gramStart"/>
+      <w:r>
+        <w:rPr>
+          <w:lang w:val="en-US"/>
+        </w:rPr>
+        <w:t>gives</w:t>
+      </w:r>
+      <w:proofErr w:type="gramEnd"/>
+      <w:r>
+        <w:rPr>
+          <w:lang w:val="en-US"/>
+        </w:rPr>
+        <w:t xml:space="preserve"> a contact information with the seller.</w:t>
+      </w:r>
+    </w:p>
+    <w:p>
+      <w:pPr>
+        <w:rPr>
+          <w:lang w:val="en-US"/>
+        </w:rPr>
+      </w:pPr>
+      <w:r>
+        <w:rPr>
+          <w:b/>
+          <w:lang w:val="en-US"/>
+        </w:rPr>
+        <w:t>3.1</w:t>
+      </w:r>
+      <w:r>
+        <w:rPr>
+          <w:b/>
+          <w:lang w:val="en-US"/>
+        </w:rPr>
+        <w:t xml:space="preserve"> </w:t>
+      </w:r>
+      <w:r>
+        <w:rPr>
+          <w:b/>
+          <w:lang w:val="en-US"/>
+        </w:rPr>
+        <w:t xml:space="preserve">Home </w:t>
+      </w:r>
+      <w:proofErr w:type="gramStart"/>
+      <w:r>
+        <w:rPr>
+          <w:b/>
+          <w:lang w:val="en-US"/>
+        </w:rPr>
+        <w:t xml:space="preserve">page </w:t>
+      </w:r>
+      <w:r>
+        <w:rPr>
+          <w:b/>
+          <w:lang w:val="en-US"/>
+        </w:rPr>
+        <w:t xml:space="preserve"> –</w:t>
+      </w:r>
+      <w:proofErr w:type="gramEnd"/>
+      <w:r>
+        <w:rPr>
+          <w:b/>
+          <w:lang w:val="en-US"/>
+        </w:rPr>
+        <w:t xml:space="preserve"> </w:t>
+      </w:r>
+      <w:r>
+        <w:rPr>
+          <w:lang w:val="en-US"/>
+        </w:rPr>
+        <w:t>at the home page the cu</w:t>
+      </w:r>
+      <w:r>
+        <w:rPr>
+          <w:lang w:val="en-US"/>
+        </w:rPr>
+        <w:t>sto</w:t>
+      </w:r>
+      <w:r>
+        <w:rPr>
+          <w:lang w:val="en-US"/>
+        </w:rPr>
+        <w:t xml:space="preserve">mer </w:t>
+      </w:r>
+      <w:r>
+        <w:rPr>
+          <w:lang w:val="en-US"/>
+        </w:rPr>
+        <w:t>should</w:t>
+      </w:r>
+      <w:r>
+        <w:rPr>
+          <w:lang w:val="en-US"/>
+        </w:rPr>
+        <w:t xml:space="preserve"> f</w:t>
+      </w:r>
+      <w:r>
+        <w:rPr>
+          <w:lang w:val="en-US"/>
+        </w:rPr>
+        <w:t>ind a in</w:t>
+      </w:r>
+      <w:r>
+        <w:rPr>
+          <w:lang w:val="en-US"/>
+        </w:rPr>
+        <w:t xml:space="preserve">formation about the company and </w:t>
+      </w:r>
+      <w:r>
+        <w:rPr>
+          <w:lang w:val="en-US"/>
+        </w:rPr>
+        <w:tab/>
+      </w:r>
+      <w:r>
+        <w:rPr>
+          <w:lang w:val="en-US"/>
+        </w:rPr>
+        <w:t>its activities</w:t>
+      </w:r>
+      <w:bookmarkEnd w:id="3"/>
+      <w:r>
+        <w:rPr>
+          <w:lang w:val="en-US"/>
+        </w:rPr>
+        <w:t>, current offers</w:t>
+      </w:r>
+      <w:r>
+        <w:rPr>
+          <w:lang w:val="en-US"/>
+        </w:rPr>
+        <w:t xml:space="preserve"> and newest products</w:t>
+      </w:r>
+      <w:r>
+        <w:rPr>
+          <w:lang w:val="en-US"/>
+        </w:rPr>
+        <w:t>.</w:t>
+      </w:r>
+    </w:p>
+    <w:p>
+      <w:pPr>
+        <w:rPr>
+          <w:b/>
+          <w:lang w:val="en-US"/>
+        </w:rPr>
+      </w:pPr>
+      <w:r>
+        <w:rPr>
+          <w:b/>
+          <w:lang w:val="en-US"/>
+        </w:rPr>
+        <w:t xml:space="preserve">3.2 </w:t>
+      </w:r>
+      <w:proofErr w:type="gramStart"/>
+      <w:r>
+        <w:rPr>
+          <w:b/>
+          <w:lang w:val="en-US"/>
+        </w:rPr>
+        <w:t>Products :</w:t>
+      </w:r>
+      <w:proofErr w:type="gramEnd"/>
+    </w:p>
+    <w:p>
+      <w:pPr>
+        <w:pStyle w:val="ListParagraph"/>
+        <w:numPr>
+          <w:ilvl w:val="0"/>
+          <w:numId w:val="16"/>
+        </w:numPr>
+        <w:rPr>
+          <w:lang w:val="en-US"/>
+        </w:rPr>
+      </w:pPr>
+      <w:r>
+        <w:rPr>
+          <w:lang w:val="en-US"/>
+        </w:rPr>
+        <w:t>Catalog - containing all products</w:t>
+      </w:r>
+      <w:r>
+        <w:rPr>
+          <w:lang w:val="en-US"/>
+        </w:rPr>
+        <w:t>.</w:t>
+      </w:r>
+    </w:p>
+    <w:p>
+      <w:pPr>
+        <w:pStyle w:val="ListParagraph"/>
+        <w:numPr>
+          <w:ilvl w:val="0"/>
+          <w:numId w:val="16"/>
+        </w:numPr>
+        <w:rPr>
+          <w:lang w:val="en-US"/>
+        </w:rPr>
+      </w:pPr>
+      <w:r>
+        <w:rPr>
+          <w:lang w:val="en-US"/>
+        </w:rPr>
+        <w:t>Flowerpots - containing flowerpots type products</w:t>
+      </w:r>
+      <w:r>
+        <w:rPr>
+          <w:lang w:val="en-US"/>
+        </w:rPr>
+        <w:t>.</w:t>
+      </w:r>
+    </w:p>
+    <w:p>
+      <w:pPr>
+        <w:pStyle w:val="ListParagraph"/>
+        <w:numPr>
+          <w:ilvl w:val="0"/>
+          <w:numId w:val="16"/>
+        </w:numPr>
+        <w:rPr>
+          <w:lang w:val="en-US"/>
+        </w:rPr>
+      </w:pPr>
+      <w:r>
+        <w:rPr>
+          <w:lang w:val="en-US"/>
+        </w:rPr>
+        <w:t>Pots with irrigation system - containing product pots with irrigation system</w:t>
+      </w:r>
+      <w:r>
+        <w:rPr>
+          <w:lang w:val="en-US"/>
+        </w:rPr>
+        <w:t>.</w:t>
+      </w:r>
+    </w:p>
+    <w:p>
+      <w:pPr>
+        <w:pStyle w:val="ListParagraph"/>
+        <w:numPr>
+          <w:ilvl w:val="0"/>
+          <w:numId w:val="16"/>
+        </w:numPr>
+        <w:rPr>
+          <w:lang w:val="en-US"/>
+        </w:rPr>
+      </w:pPr>
+      <w:r>
+        <w:rPr>
+          <w:lang w:val="en-US"/>
+        </w:rPr>
+        <w:t>Pots with lights - contain</w:t>
+      </w:r>
+      <w:r>
+        <w:rPr>
+          <w:lang w:val="en-US"/>
+        </w:rPr>
+        <w:t xml:space="preserve"> pots with lights products</w:t>
+      </w:r>
+      <w:r>
+        <w:rPr>
+          <w:lang w:val="en-US"/>
+        </w:rPr>
+        <w:t>.</w:t>
+      </w:r>
+    </w:p>
+    <w:p>
+      <w:pPr>
+        <w:pStyle w:val="ListParagraph"/>
+        <w:numPr>
+          <w:ilvl w:val="0"/>
+          <w:numId w:val="16"/>
+        </w:numPr>
+        <w:rPr>
+          <w:lang w:val="en-US"/>
+        </w:rPr>
+      </w:pPr>
+      <w:r>
+        <w:rPr>
+          <w:lang w:val="en-US"/>
+        </w:rPr>
+        <w:t>Other pots - containing other type of pots</w:t>
+      </w:r>
+      <w:r>
+        <w:rPr>
+          <w:lang w:val="en-US"/>
+        </w:rPr>
+        <w:t>.</w:t>
+      </w:r>
+    </w:p>
+    <w:p>
+      <w:pPr>
+        <w:pStyle w:val="ListParagraph"/>
+        <w:numPr>
+          <w:ilvl w:val="0"/>
+          <w:numId w:val="16"/>
+        </w:numPr>
+        <w:rPr>
+          <w:lang w:val="en-US"/>
+        </w:rPr>
+      </w:pPr>
+      <w:r>
+        <w:rPr>
+          <w:lang w:val="en-US"/>
+        </w:rPr>
+        <w:t>Accessory - containing accesso</w:t>
+      </w:r>
+      <w:r>
+        <w:rPr>
+          <w:lang w:val="en-US"/>
+        </w:rPr>
+        <w:t>ry products for pots.</w:t>
+      </w:r>
+    </w:p>
+    <w:p>
+      <w:pPr>
+        <w:rPr>
+          <w:lang w:val="en-US"/>
+        </w:rPr>
+      </w:pPr>
+      <w:r>
+        <w:rPr>
+          <w:b/>
+          <w:lang w:val="en-US"/>
+        </w:rPr>
+        <w:t>3.3 Terms of D</w:t>
+      </w:r>
+      <w:r>
+        <w:rPr>
+          <w:b/>
+          <w:lang w:val="en-US"/>
+        </w:rPr>
+        <w:t>elivery</w:t>
+      </w:r>
+      <w:r>
+        <w:rPr>
+          <w:b/>
+          <w:lang w:val="en-US"/>
+        </w:rPr>
+        <w:t xml:space="preserve"> - </w:t>
+      </w:r>
+      <w:r>
+        <w:rPr>
+          <w:lang w:val="en-US"/>
+        </w:rPr>
+        <w:t>the costumer should find all the steps and conditions for the delivery so the costumer and the seller be satisfied</w:t>
+      </w:r>
+      <w:r>
+        <w:rPr>
+          <w:lang w:val="en-US"/>
+        </w:rPr>
+        <w:t>.</w:t>
+      </w:r>
+    </w:p>
+    <w:p>
+      <w:pPr>
+        <w:rPr>
+          <w:lang w:val="en-US"/>
+        </w:rPr>
+      </w:pPr>
+      <w:r>
+        <w:rPr>
+          <w:b/>
+          <w:lang w:val="en-US"/>
+        </w:rPr>
+        <w:t>3.4 Contacts -</w:t>
+      </w:r>
+      <w:r>
+        <w:rPr>
+          <w:lang w:val="en-US"/>
+        </w:rPr>
+        <w:t xml:space="preserve"> </w:t>
+      </w:r>
+      <w:r>
+        <w:rPr>
+          <w:lang w:val="en-US"/>
+        </w:rPr>
+        <w:t>contains the addres</w:t>
+      </w:r>
+      <w:r>
+        <w:rPr>
+          <w:lang w:val="en-US"/>
+        </w:rPr>
+        <w:t>s</w:t>
+      </w:r>
+      <w:r>
+        <w:rPr>
+          <w:lang w:val="en-US"/>
+        </w:rPr>
+        <w:t xml:space="preserve"> of the company, phone, email, work time, and a map for the </w:t>
+      </w:r>
+      <w:proofErr w:type="spellStart"/>
+      <w:r>
+        <w:rPr>
+          <w:lang w:val="en-US"/>
+        </w:rPr>
+        <w:t>costumer</w:t>
+      </w:r>
+      <w:proofErr w:type="spellEnd"/>
+      <w:r>
+        <w:rPr>
+          <w:lang w:val="en-US"/>
+        </w:rPr>
+        <w:t xml:space="preserve"> convenience.</w:t>
+      </w:r>
+    </w:p>
+    <w:p>
+      <w:pPr>
+        <w:rPr>
+          <w:lang w:val="en-US"/>
+        </w:rPr>
+      </w:pPr>
+    </w:p>
+    <w:p>
+      <w:pPr>
+        <w:pBdr>
+          <w:bottom w:val="single" w:sz="12" w:space="1" w:color="auto"/>
+        </w:pBdr>
+        <w:rPr>
+          <w:lang w:val="en-US"/>
+        </w:rPr>
+      </w:pPr>
+    </w:p>
+    <w:p>
+      <w:pPr>
+        <w:pBdr>
+          <w:bottom w:val="single" w:sz="12" w:space="1" w:color="auto"/>
+        </w:pBdr>
+        <w:rPr>
+          <w:lang w:val="en-US"/>
+        </w:rPr>
+      </w:pPr>
+    </w:p>
+    <w:p>
+      <w:pPr>
+        <w:pBdr>
+          <w:bottom w:val="single" w:sz="12" w:space="1" w:color="auto"/>
+        </w:pBdr>
+        <w:rPr>
+          <w:lang w:val="en-US"/>
+        </w:rPr>
+      </w:pPr>
+    </w:p>
+    <w:p>
+      <w:pPr>
+        <w:pBdr>
+          <w:bottom w:val="single" w:sz="12" w:space="1" w:color="auto"/>
+        </w:pBdr>
+        <w:rPr>
+          <w:lang w:val="en-US"/>
+        </w:rPr>
+      </w:pPr>
+    </w:p>
+    <w:p>
+      <w:pPr>
+        <w:pBdr>
+          <w:bottom w:val="single" w:sz="12" w:space="1" w:color="auto"/>
+        </w:pBdr>
+        <w:rPr>
+          <w:lang w:val="en-US"/>
+        </w:rPr>
+      </w:pPr>
+    </w:p>
+    <w:p>
+      <w:pPr>
+        <w:pBdr>
+          <w:bottom w:val="single" w:sz="12" w:space="1" w:color="auto"/>
+        </w:pBdr>
+        <w:rPr>
+          <w:lang w:val="en-US"/>
+        </w:rPr>
+      </w:pPr>
+    </w:p>
+    <w:p>
+      <w:pPr>
+        <w:pBdr>
+          <w:bottom w:val="single" w:sz="12" w:space="1" w:color="auto"/>
+        </w:pBdr>
+        <w:rPr>
+          <w:lang w:val="en-US"/>
+        </w:rPr>
+      </w:pPr>
+    </w:p>
+    <w:p>
+      <w:pPr>
+        <w:rPr>
+          <w:b/>
+          <w:lang w:val="en-US"/>
+        </w:rPr>
+      </w:pPr>
+      <w:r>
+        <w:rPr>
+          <w:b/>
+          <w:lang w:val="en-US"/>
+        </w:rPr>
+        <w:t xml:space="preserve">                                                                                                                                                  </w:t>
+      </w:r>
+      <w:r>
+        <w:rPr>
+          <w:b/>
+          <w:lang w:val="en-US"/>
+        </w:rPr>
+        <w:drawing>
+          <wp:inline distT="0" distB="0" distL="0" distR="0">
+            <wp:extent cx="1144960" cy="424282"/>
+            <wp:effectExtent l="0" t="0" r="0" b="0"/>
+            <wp:docPr id="6" name="Picture 0" descr="cooltext178061336590078.png"/>
+            <wp:cNvGraphicFramePr>
+              <a:graphicFrameLocks xmlns:a="http://schemas.openxmlformats.org/drawingml/2006/main" noChangeAspect="1"/>
+            </wp:cNvGraphicFramePr>
+            <a:graphic xmlns:a="http://schemas.openxmlformats.org/drawingml/2006/main">
+              <a:graphicData uri="http://schemas.openxmlformats.org/drawingml/2006/picture">
+                <pic:pic xmlns:pic="http://schemas.openxmlformats.org/drawingml/2006/picture">
+                  <pic:nvPicPr>
+                    <pic:cNvPr id="0" name="cooltext178061336590078.png"/>
+                    <pic:cNvPicPr/>
+                  </pic:nvPicPr>
+                  <pic:blipFill>
+                    <a:blip r:embed="rId8" cstate="print"/>
+                    <a:stretch>
+                      <a:fillRect/>
+                    </a:stretch>
+                  </pic:blipFill>
+                  <pic:spPr>
+                    <a:xfrm>
+                      <a:off x="0" y="0"/>
+                      <a:ext cx="1161212" cy="430305"/>
+                    </a:xfrm>
+                    <a:prstGeom prst="rect">
+                      <a:avLst/>
+                    </a:prstGeom>
+                  </pic:spPr>
+                </pic:pic>
+              </a:graphicData>
+            </a:graphic>
+          </wp:inline>
+        </w:drawing>
+      </w:r>
+    </w:p>
     <w:sectPr>
       <w:pgSz w:w="11906" w:h="16838"/>
       <w:pgMar w:top="1417" w:right="1417" w:bottom="1417" w:left="1417" w:header="708" w:footer="708" w:gutter="0"/>
@@ -3025,6 +3816,377 @@
 <file path=word/numbering.xml><?xml version="1.0" encoding="utf-8"?>
 <w:numbering xmlns:ve="http://schemas.openxmlformats.org/markup-compatibility/2006" xmlns:o="urn:schemas-microsoft-com:office:office" xmlns:r="http://schemas.openxmlformats.org/officeDocument/2006/relationships" xmlns:m="http://schemas.openxmlformats.org/officeDocument/2006/math" xmlns:v="urn:schemas-microsoft-com:vml" xmlns:wp="http://schemas.openxmlformats.org/drawingml/2006/wordprocessingDrawing" xmlns:w10="urn:schemas-microsoft-com:office:word" xmlns:w="http://schemas.openxmlformats.org/wordprocessingml/2006/main" xmlns:wne="http://schemas.microsoft.com/office/word/2006/wordml">
   <w:abstractNum w:abstractNumId="0">
+    <w:nsid w:val="0254060F"/>
+    <w:multiLevelType w:val="multilevel"/>
+    <w:tmpl w:val="0402001F"/>
+    <w:lvl w:ilvl="0">
+      <w:start w:val="1"/>
+      <w:numFmt w:val="decimal"/>
+      <w:lvlText w:val="%1."/>
+      <w:lvlJc w:val="left"/>
+      <w:pPr>
+        <w:ind w:left="360" w:hanging="360"/>
+      </w:pPr>
+    </w:lvl>
+    <w:lvl w:ilvl="1">
+      <w:start w:val="1"/>
+      <w:numFmt w:val="decimal"/>
+      <w:lvlText w:val="%1.%2."/>
+      <w:lvlJc w:val="left"/>
+      <w:pPr>
+        <w:ind w:left="792" w:hanging="432"/>
+      </w:pPr>
+    </w:lvl>
+    <w:lvl w:ilvl="2">
+      <w:start w:val="1"/>
+      <w:numFmt w:val="decimal"/>
+      <w:lvlText w:val="%1.%2.%3."/>
+      <w:lvlJc w:val="left"/>
+      <w:pPr>
+        <w:ind w:left="1224" w:hanging="504"/>
+      </w:pPr>
+    </w:lvl>
+    <w:lvl w:ilvl="3">
+      <w:start w:val="1"/>
+      <w:numFmt w:val="decimal"/>
+      <w:lvlText w:val="%1.%2.%3.%4."/>
+      <w:lvlJc w:val="left"/>
+      <w:pPr>
+        <w:ind w:left="1728" w:hanging="648"/>
+      </w:pPr>
+    </w:lvl>
+    <w:lvl w:ilvl="4">
+      <w:start w:val="1"/>
+      <w:numFmt w:val="decimal"/>
+      <w:lvlText w:val="%1.%2.%3.%4.%5."/>
+      <w:lvlJc w:val="left"/>
+      <w:pPr>
+        <w:ind w:left="2232" w:hanging="792"/>
+      </w:pPr>
+    </w:lvl>
+    <w:lvl w:ilvl="5">
+      <w:start w:val="1"/>
+      <w:numFmt w:val="decimal"/>
+      <w:lvlText w:val="%1.%2.%3.%4.%5.%6."/>
+      <w:lvlJc w:val="left"/>
+      <w:pPr>
+        <w:ind w:left="2736" w:hanging="936"/>
+      </w:pPr>
+    </w:lvl>
+    <w:lvl w:ilvl="6">
+      <w:start w:val="1"/>
+      <w:numFmt w:val="decimal"/>
+      <w:lvlText w:val="%1.%2.%3.%4.%5.%6.%7."/>
+      <w:lvlJc w:val="left"/>
+      <w:pPr>
+        <w:ind w:left="3240" w:hanging="1080"/>
+      </w:pPr>
+    </w:lvl>
+    <w:lvl w:ilvl="7">
+      <w:start w:val="1"/>
+      <w:numFmt w:val="decimal"/>
+      <w:lvlText w:val="%1.%2.%3.%4.%5.%6.%7.%8."/>
+      <w:lvlJc w:val="left"/>
+      <w:pPr>
+        <w:ind w:left="3744" w:hanging="1224"/>
+      </w:pPr>
+    </w:lvl>
+    <w:lvl w:ilvl="8">
+      <w:start w:val="1"/>
+      <w:numFmt w:val="decimal"/>
+      <w:lvlText w:val="%1.%2.%3.%4.%5.%6.%7.%8.%9."/>
+      <w:lvlJc w:val="left"/>
+      <w:pPr>
+        <w:ind w:left="4320" w:hanging="1440"/>
+      </w:pPr>
+    </w:lvl>
+  </w:abstractNum>
+  <w:abstractNum w:abstractNumId="1">
+    <w:nsid w:val="15342B56"/>
+    <w:multiLevelType w:val="hybridMultilevel"/>
+    <w:tmpl w:val="6F9625E6"/>
+    <w:lvl w:ilvl="0" w:tplc="04020001">
+      <w:start w:val="1"/>
+      <w:numFmt w:val="bullet"/>
+      <w:lvlText w:val=""/>
+      <w:lvlJc w:val="left"/>
+      <w:pPr>
+        <w:ind w:left="720" w:hanging="360"/>
+      </w:pPr>
+      <w:rPr>
+        <w:rFonts w:ascii="Symbol" w:hAnsi="Symbol" w:hint="default"/>
+      </w:rPr>
+    </w:lvl>
+    <w:lvl w:ilvl="1" w:tplc="04020003" w:tentative="1">
+      <w:start w:val="1"/>
+      <w:numFmt w:val="bullet"/>
+      <w:lvlText w:val="o"/>
+      <w:lvlJc w:val="left"/>
+      <w:pPr>
+        <w:ind w:left="1440" w:hanging="360"/>
+      </w:pPr>
+      <w:rPr>
+        <w:rFonts w:ascii="Courier New" w:hAnsi="Courier New" w:cs="Courier New" w:hint="default"/>
+      </w:rPr>
+    </w:lvl>
+    <w:lvl w:ilvl="2" w:tplc="04020005" w:tentative="1">
+      <w:start w:val="1"/>
+      <w:numFmt w:val="bullet"/>
+      <w:lvlText w:val=""/>
+      <w:lvlJc w:val="left"/>
+      <w:pPr>
+        <w:ind w:left="2160" w:hanging="360"/>
+      </w:pPr>
+      <w:rPr>
+        <w:rFonts w:ascii="Wingdings" w:hAnsi="Wingdings" w:hint="default"/>
+      </w:rPr>
+    </w:lvl>
+    <w:lvl w:ilvl="3" w:tplc="04020001" w:tentative="1">
+      <w:start w:val="1"/>
+      <w:numFmt w:val="bullet"/>
+      <w:lvlText w:val=""/>
+      <w:lvlJc w:val="left"/>
+      <w:pPr>
+        <w:ind w:left="2880" w:hanging="360"/>
+      </w:pPr>
+      <w:rPr>
+        <w:rFonts w:ascii="Symbol" w:hAnsi="Symbol" w:hint="default"/>
+      </w:rPr>
+    </w:lvl>
+    <w:lvl w:ilvl="4" w:tplc="04020003" w:tentative="1">
+      <w:start w:val="1"/>
+      <w:numFmt w:val="bullet"/>
+      <w:lvlText w:val="o"/>
+      <w:lvlJc w:val="left"/>
+      <w:pPr>
+        <w:ind w:left="3600" w:hanging="360"/>
+      </w:pPr>
+      <w:rPr>
+        <w:rFonts w:ascii="Courier New" w:hAnsi="Courier New" w:cs="Courier New" w:hint="default"/>
+      </w:rPr>
+    </w:lvl>
+    <w:lvl w:ilvl="5" w:tplc="04020005" w:tentative="1">
+      <w:start w:val="1"/>
+      <w:numFmt w:val="bullet"/>
+      <w:lvlText w:val=""/>
+      <w:lvlJc w:val="left"/>
+      <w:pPr>
+        <w:ind w:left="4320" w:hanging="360"/>
+      </w:pPr>
+      <w:rPr>
+        <w:rFonts w:ascii="Wingdings" w:hAnsi="Wingdings" w:hint="default"/>
+      </w:rPr>
+    </w:lvl>
+    <w:lvl w:ilvl="6" w:tplc="04020001" w:tentative="1">
+      <w:start w:val="1"/>
+      <w:numFmt w:val="bullet"/>
+      <w:lvlText w:val=""/>
+      <w:lvlJc w:val="left"/>
+      <w:pPr>
+        <w:ind w:left="5040" w:hanging="360"/>
+      </w:pPr>
+      <w:rPr>
+        <w:rFonts w:ascii="Symbol" w:hAnsi="Symbol" w:hint="default"/>
+      </w:rPr>
+    </w:lvl>
+    <w:lvl w:ilvl="7" w:tplc="04020003" w:tentative="1">
+      <w:start w:val="1"/>
+      <w:numFmt w:val="bullet"/>
+      <w:lvlText w:val="o"/>
+      <w:lvlJc w:val="left"/>
+      <w:pPr>
+        <w:ind w:left="5760" w:hanging="360"/>
+      </w:pPr>
+      <w:rPr>
+        <w:rFonts w:ascii="Courier New" w:hAnsi="Courier New" w:cs="Courier New" w:hint="default"/>
+      </w:rPr>
+    </w:lvl>
+    <w:lvl w:ilvl="8" w:tplc="04020005" w:tentative="1">
+      <w:start w:val="1"/>
+      <w:numFmt w:val="bullet"/>
+      <w:lvlText w:val=""/>
+      <w:lvlJc w:val="left"/>
+      <w:pPr>
+        <w:ind w:left="6480" w:hanging="360"/>
+      </w:pPr>
+      <w:rPr>
+        <w:rFonts w:ascii="Wingdings" w:hAnsi="Wingdings" w:hint="default"/>
+      </w:rPr>
+    </w:lvl>
+  </w:abstractNum>
+  <w:abstractNum w:abstractNumId="2">
+    <w:nsid w:val="1A2816C7"/>
+    <w:multiLevelType w:val="multilevel"/>
+    <w:tmpl w:val="0402001F"/>
+    <w:lvl w:ilvl="0">
+      <w:start w:val="1"/>
+      <w:numFmt w:val="decimal"/>
+      <w:lvlText w:val="%1."/>
+      <w:lvlJc w:val="left"/>
+      <w:pPr>
+        <w:ind w:left="360" w:hanging="360"/>
+      </w:pPr>
+    </w:lvl>
+    <w:lvl w:ilvl="1">
+      <w:start w:val="1"/>
+      <w:numFmt w:val="decimal"/>
+      <w:lvlText w:val="%1.%2."/>
+      <w:lvlJc w:val="left"/>
+      <w:pPr>
+        <w:ind w:left="792" w:hanging="432"/>
+      </w:pPr>
+    </w:lvl>
+    <w:lvl w:ilvl="2">
+      <w:start w:val="1"/>
+      <w:numFmt w:val="decimal"/>
+      <w:lvlText w:val="%1.%2.%3."/>
+      <w:lvlJc w:val="left"/>
+      <w:pPr>
+        <w:ind w:left="1224" w:hanging="504"/>
+      </w:pPr>
+    </w:lvl>
+    <w:lvl w:ilvl="3">
+      <w:start w:val="1"/>
+      <w:numFmt w:val="decimal"/>
+      <w:lvlText w:val="%1.%2.%3.%4."/>
+      <w:lvlJc w:val="left"/>
+      <w:pPr>
+        <w:ind w:left="1728" w:hanging="648"/>
+      </w:pPr>
+    </w:lvl>
+    <w:lvl w:ilvl="4">
+      <w:start w:val="1"/>
+      <w:numFmt w:val="decimal"/>
+      <w:lvlText w:val="%1.%2.%3.%4.%5."/>
+      <w:lvlJc w:val="left"/>
+      <w:pPr>
+        <w:ind w:left="2232" w:hanging="792"/>
+      </w:pPr>
+    </w:lvl>
+    <w:lvl w:ilvl="5">
+      <w:start w:val="1"/>
+      <w:numFmt w:val="decimal"/>
+      <w:lvlText w:val="%1.%2.%3.%4.%5.%6."/>
+      <w:lvlJc w:val="left"/>
+      <w:pPr>
+        <w:ind w:left="2736" w:hanging="936"/>
+      </w:pPr>
+    </w:lvl>
+    <w:lvl w:ilvl="6">
+      <w:start w:val="1"/>
+      <w:numFmt w:val="decimal"/>
+      <w:lvlText w:val="%1.%2.%3.%4.%5.%6.%7."/>
+      <w:lvlJc w:val="left"/>
+      <w:pPr>
+        <w:ind w:left="3240" w:hanging="1080"/>
+      </w:pPr>
+    </w:lvl>
+    <w:lvl w:ilvl="7">
+      <w:start w:val="1"/>
+      <w:numFmt w:val="decimal"/>
+      <w:lvlText w:val="%1.%2.%3.%4.%5.%6.%7.%8."/>
+      <w:lvlJc w:val="left"/>
+      <w:pPr>
+        <w:ind w:left="3744" w:hanging="1224"/>
+      </w:pPr>
+    </w:lvl>
+    <w:lvl w:ilvl="8">
+      <w:start w:val="1"/>
+      <w:numFmt w:val="decimal"/>
+      <w:lvlText w:val="%1.%2.%3.%4.%5.%6.%7.%8.%9."/>
+      <w:lvlJc w:val="left"/>
+      <w:pPr>
+        <w:ind w:left="4320" w:hanging="1440"/>
+      </w:pPr>
+    </w:lvl>
+  </w:abstractNum>
+  <w:abstractNum w:abstractNumId="3">
+    <w:nsid w:val="1A513BED"/>
+    <w:multiLevelType w:val="multilevel"/>
+    <w:tmpl w:val="C44E6FD8"/>
+    <w:lvl w:ilvl="0">
+      <w:start w:val="1"/>
+      <w:numFmt w:val="decimal"/>
+      <w:lvlText w:val="%1."/>
+      <w:lvlJc w:val="left"/>
+      <w:pPr>
+        <w:ind w:left="360" w:hanging="360"/>
+      </w:pPr>
+    </w:lvl>
+    <w:lvl w:ilvl="1">
+      <w:start w:val="1"/>
+      <w:numFmt w:val="decimal"/>
+      <w:lvlText w:val="%1.%2."/>
+      <w:lvlJc w:val="left"/>
+      <w:pPr>
+        <w:ind w:left="792" w:hanging="432"/>
+      </w:pPr>
+    </w:lvl>
+    <w:lvl w:ilvl="2">
+      <w:start w:val="1"/>
+      <w:numFmt w:val="decimal"/>
+      <w:lvlText w:val="%1.%2.%3."/>
+      <w:lvlJc w:val="left"/>
+      <w:pPr>
+        <w:ind w:left="1224" w:hanging="504"/>
+      </w:pPr>
+    </w:lvl>
+    <w:lvl w:ilvl="3">
+      <w:start w:val="1"/>
+      <w:numFmt w:val="decimal"/>
+      <w:lvlText w:val="%1.%2.%3.%4."/>
+      <w:lvlJc w:val="left"/>
+      <w:pPr>
+        <w:ind w:left="1728" w:hanging="648"/>
+      </w:pPr>
+    </w:lvl>
+    <w:lvl w:ilvl="4">
+      <w:start w:val="1"/>
+      <w:numFmt w:val="decimal"/>
+      <w:lvlText w:val="%1.%2.%3.%4.%5."/>
+      <w:lvlJc w:val="left"/>
+      <w:pPr>
+        <w:ind w:left="2232" w:hanging="792"/>
+      </w:pPr>
+    </w:lvl>
+    <w:lvl w:ilvl="5">
+      <w:start w:val="1"/>
+      <w:numFmt w:val="decimal"/>
+      <w:lvlText w:val="%1.%2.%3.%4.%5.%6."/>
+      <w:lvlJc w:val="left"/>
+      <w:pPr>
+        <w:ind w:left="2736" w:hanging="936"/>
+      </w:pPr>
+    </w:lvl>
+    <w:lvl w:ilvl="6">
+      <w:start w:val="1"/>
+      <w:numFmt w:val="decimal"/>
+      <w:lvlText w:val="%1.%2.%3.%4.%5.%6.%7."/>
+      <w:lvlJc w:val="left"/>
+      <w:pPr>
+        <w:ind w:left="3240" w:hanging="1080"/>
+      </w:pPr>
+    </w:lvl>
+    <w:lvl w:ilvl="7">
+      <w:start w:val="1"/>
+      <w:numFmt w:val="decimal"/>
+      <w:lvlText w:val="%1.%2.%3.%4.%5.%6.%7.%8."/>
+      <w:lvlJc w:val="left"/>
+      <w:pPr>
+        <w:ind w:left="3744" w:hanging="1224"/>
+      </w:pPr>
+    </w:lvl>
+    <w:lvl w:ilvl="8">
+      <w:start w:val="1"/>
+      <w:numFmt w:val="decimal"/>
+      <w:lvlText w:val="%1.%2.%3.%4.%5.%6.%7.%8.%9."/>
+      <w:lvlJc w:val="left"/>
+      <w:pPr>
+        <w:ind w:left="4320" w:hanging="1440"/>
+      </w:pPr>
+    </w:lvl>
+  </w:abstractNum>
+  <w:abstractNum w:abstractNumId="4">
     <w:nsid w:val="1E8A3D04"/>
     <w:multiLevelType w:val="multilevel"/>
     <w:tmpl w:val="0EA4F6B0"/>
@@ -3138,7 +4300,7 @@
       </w:rPr>
     </w:lvl>
   </w:abstractNum>
-  <w:abstractNum w:abstractNumId="1">
+  <w:abstractNum w:abstractNumId="5">
     <w:nsid w:val="20C31763"/>
     <w:multiLevelType w:val="multilevel"/>
     <w:tmpl w:val="D362E58C"/>
@@ -3251,10 +4413,295 @@
       </w:rPr>
     </w:lvl>
   </w:abstractNum>
-  <w:abstractNum w:abstractNumId="2">
+  <w:abstractNum w:abstractNumId="6">
+    <w:nsid w:val="20DB2AFF"/>
+    <w:multiLevelType w:val="hybridMultilevel"/>
+    <w:tmpl w:val="830CFBE2"/>
+    <w:lvl w:ilvl="0" w:tplc="04020001">
+      <w:start w:val="1"/>
+      <w:numFmt w:val="bullet"/>
+      <w:lvlText w:val=""/>
+      <w:lvlJc w:val="left"/>
+      <w:pPr>
+        <w:ind w:left="1068" w:hanging="360"/>
+      </w:pPr>
+      <w:rPr>
+        <w:rFonts w:ascii="Symbol" w:hAnsi="Symbol" w:hint="default"/>
+      </w:rPr>
+    </w:lvl>
+    <w:lvl w:ilvl="1" w:tplc="04020003" w:tentative="1">
+      <w:start w:val="1"/>
+      <w:numFmt w:val="bullet"/>
+      <w:lvlText w:val="o"/>
+      <w:lvlJc w:val="left"/>
+      <w:pPr>
+        <w:ind w:left="1788" w:hanging="360"/>
+      </w:pPr>
+      <w:rPr>
+        <w:rFonts w:ascii="Courier New" w:hAnsi="Courier New" w:cs="Courier New" w:hint="default"/>
+      </w:rPr>
+    </w:lvl>
+    <w:lvl w:ilvl="2" w:tplc="04020005" w:tentative="1">
+      <w:start w:val="1"/>
+      <w:numFmt w:val="bullet"/>
+      <w:lvlText w:val=""/>
+      <w:lvlJc w:val="left"/>
+      <w:pPr>
+        <w:ind w:left="2508" w:hanging="360"/>
+      </w:pPr>
+      <w:rPr>
+        <w:rFonts w:ascii="Wingdings" w:hAnsi="Wingdings" w:hint="default"/>
+      </w:rPr>
+    </w:lvl>
+    <w:lvl w:ilvl="3" w:tplc="04020001" w:tentative="1">
+      <w:start w:val="1"/>
+      <w:numFmt w:val="bullet"/>
+      <w:lvlText w:val=""/>
+      <w:lvlJc w:val="left"/>
+      <w:pPr>
+        <w:ind w:left="3228" w:hanging="360"/>
+      </w:pPr>
+      <w:rPr>
+        <w:rFonts w:ascii="Symbol" w:hAnsi="Symbol" w:hint="default"/>
+      </w:rPr>
+    </w:lvl>
+    <w:lvl w:ilvl="4" w:tplc="04020003" w:tentative="1">
+      <w:start w:val="1"/>
+      <w:numFmt w:val="bullet"/>
+      <w:lvlText w:val="o"/>
+      <w:lvlJc w:val="left"/>
+      <w:pPr>
+        <w:ind w:left="3948" w:hanging="360"/>
+      </w:pPr>
+      <w:rPr>
+        <w:rFonts w:ascii="Courier New" w:hAnsi="Courier New" w:cs="Courier New" w:hint="default"/>
+      </w:rPr>
+    </w:lvl>
+    <w:lvl w:ilvl="5" w:tplc="04020005" w:tentative="1">
+      <w:start w:val="1"/>
+      <w:numFmt w:val="bullet"/>
+      <w:lvlText w:val=""/>
+      <w:lvlJc w:val="left"/>
+      <w:pPr>
+        <w:ind w:left="4668" w:hanging="360"/>
+      </w:pPr>
+      <w:rPr>
+        <w:rFonts w:ascii="Wingdings" w:hAnsi="Wingdings" w:hint="default"/>
+      </w:rPr>
+    </w:lvl>
+    <w:lvl w:ilvl="6" w:tplc="04020001" w:tentative="1">
+      <w:start w:val="1"/>
+      <w:numFmt w:val="bullet"/>
+      <w:lvlText w:val=""/>
+      <w:lvlJc w:val="left"/>
+      <w:pPr>
+        <w:ind w:left="5388" w:hanging="360"/>
+      </w:pPr>
+      <w:rPr>
+        <w:rFonts w:ascii="Symbol" w:hAnsi="Symbol" w:hint="default"/>
+      </w:rPr>
+    </w:lvl>
+    <w:lvl w:ilvl="7" w:tplc="04020003" w:tentative="1">
+      <w:start w:val="1"/>
+      <w:numFmt w:val="bullet"/>
+      <w:lvlText w:val="o"/>
+      <w:lvlJc w:val="left"/>
+      <w:pPr>
+        <w:ind w:left="6108" w:hanging="360"/>
+      </w:pPr>
+      <w:rPr>
+        <w:rFonts w:ascii="Courier New" w:hAnsi="Courier New" w:cs="Courier New" w:hint="default"/>
+      </w:rPr>
+    </w:lvl>
+    <w:lvl w:ilvl="8" w:tplc="04020005" w:tentative="1">
+      <w:start w:val="1"/>
+      <w:numFmt w:val="bullet"/>
+      <w:lvlText w:val=""/>
+      <w:lvlJc w:val="left"/>
+      <w:pPr>
+        <w:ind w:left="6828" w:hanging="360"/>
+      </w:pPr>
+      <w:rPr>
+        <w:rFonts w:ascii="Wingdings" w:hAnsi="Wingdings" w:hint="default"/>
+      </w:rPr>
+    </w:lvl>
+  </w:abstractNum>
+  <w:abstractNum w:abstractNumId="7">
+    <w:nsid w:val="38665C38"/>
+    <w:multiLevelType w:val="multilevel"/>
+    <w:tmpl w:val="0402001F"/>
+    <w:lvl w:ilvl="0">
+      <w:start w:val="1"/>
+      <w:numFmt w:val="decimal"/>
+      <w:lvlText w:val="%1."/>
+      <w:lvlJc w:val="left"/>
+      <w:pPr>
+        <w:ind w:left="360" w:hanging="360"/>
+      </w:pPr>
+    </w:lvl>
+    <w:lvl w:ilvl="1">
+      <w:start w:val="1"/>
+      <w:numFmt w:val="decimal"/>
+      <w:lvlText w:val="%1.%2."/>
+      <w:lvlJc w:val="left"/>
+      <w:pPr>
+        <w:ind w:left="792" w:hanging="432"/>
+      </w:pPr>
+    </w:lvl>
+    <w:lvl w:ilvl="2">
+      <w:start w:val="1"/>
+      <w:numFmt w:val="decimal"/>
+      <w:lvlText w:val="%1.%2.%3."/>
+      <w:lvlJc w:val="left"/>
+      <w:pPr>
+        <w:ind w:left="1224" w:hanging="504"/>
+      </w:pPr>
+    </w:lvl>
+    <w:lvl w:ilvl="3">
+      <w:start w:val="1"/>
+      <w:numFmt w:val="decimal"/>
+      <w:lvlText w:val="%1.%2.%3.%4."/>
+      <w:lvlJc w:val="left"/>
+      <w:pPr>
+        <w:ind w:left="1728" w:hanging="648"/>
+      </w:pPr>
+    </w:lvl>
+    <w:lvl w:ilvl="4">
+      <w:start w:val="1"/>
+      <w:numFmt w:val="decimal"/>
+      <w:lvlText w:val="%1.%2.%3.%4.%5."/>
+      <w:lvlJc w:val="left"/>
+      <w:pPr>
+        <w:ind w:left="2232" w:hanging="792"/>
+      </w:pPr>
+    </w:lvl>
+    <w:lvl w:ilvl="5">
+      <w:start w:val="1"/>
+      <w:numFmt w:val="decimal"/>
+      <w:lvlText w:val="%1.%2.%3.%4.%5.%6."/>
+      <w:lvlJc w:val="left"/>
+      <w:pPr>
+        <w:ind w:left="2736" w:hanging="936"/>
+      </w:pPr>
+    </w:lvl>
+    <w:lvl w:ilvl="6">
+      <w:start w:val="1"/>
+      <w:numFmt w:val="decimal"/>
+      <w:lvlText w:val="%1.%2.%3.%4.%5.%6.%7."/>
+      <w:lvlJc w:val="left"/>
+      <w:pPr>
+        <w:ind w:left="3240" w:hanging="1080"/>
+      </w:pPr>
+    </w:lvl>
+    <w:lvl w:ilvl="7">
+      <w:start w:val="1"/>
+      <w:numFmt w:val="decimal"/>
+      <w:lvlText w:val="%1.%2.%3.%4.%5.%6.%7.%8."/>
+      <w:lvlJc w:val="left"/>
+      <w:pPr>
+        <w:ind w:left="3744" w:hanging="1224"/>
+      </w:pPr>
+    </w:lvl>
+    <w:lvl w:ilvl="8">
+      <w:start w:val="1"/>
+      <w:numFmt w:val="decimal"/>
+      <w:lvlText w:val="%1.%2.%3.%4.%5.%6.%7.%8.%9."/>
+      <w:lvlJc w:val="left"/>
+      <w:pPr>
+        <w:ind w:left="4320" w:hanging="1440"/>
+      </w:pPr>
+    </w:lvl>
+  </w:abstractNum>
+  <w:abstractNum w:abstractNumId="8">
+    <w:nsid w:val="4CD6720C"/>
+    <w:multiLevelType w:val="multilevel"/>
+    <w:tmpl w:val="0402001F"/>
+    <w:lvl w:ilvl="0">
+      <w:start w:val="1"/>
+      <w:numFmt w:val="decimal"/>
+      <w:lvlText w:val="%1."/>
+      <w:lvlJc w:val="left"/>
+      <w:pPr>
+        <w:ind w:left="360" w:hanging="360"/>
+      </w:pPr>
+    </w:lvl>
+    <w:lvl w:ilvl="1">
+      <w:start w:val="1"/>
+      <w:numFmt w:val="decimal"/>
+      <w:lvlText w:val="%1.%2."/>
+      <w:lvlJc w:val="left"/>
+      <w:pPr>
+        <w:ind w:left="792" w:hanging="432"/>
+      </w:pPr>
+    </w:lvl>
+    <w:lvl w:ilvl="2">
+      <w:start w:val="1"/>
+      <w:numFmt w:val="decimal"/>
+      <w:lvlText w:val="%1.%2.%3."/>
+      <w:lvlJc w:val="left"/>
+      <w:pPr>
+        <w:ind w:left="1224" w:hanging="504"/>
+      </w:pPr>
+    </w:lvl>
+    <w:lvl w:ilvl="3">
+      <w:start w:val="1"/>
+      <w:numFmt w:val="decimal"/>
+      <w:lvlText w:val="%1.%2.%3.%4."/>
+      <w:lvlJc w:val="left"/>
+      <w:pPr>
+        <w:ind w:left="1728" w:hanging="648"/>
+      </w:pPr>
+    </w:lvl>
+    <w:lvl w:ilvl="4">
+      <w:start w:val="1"/>
+      <w:numFmt w:val="decimal"/>
+      <w:lvlText w:val="%1.%2.%3.%4.%5."/>
+      <w:lvlJc w:val="left"/>
+      <w:pPr>
+        <w:ind w:left="2232" w:hanging="792"/>
+      </w:pPr>
+    </w:lvl>
+    <w:lvl w:ilvl="5">
+      <w:start w:val="1"/>
+      <w:numFmt w:val="decimal"/>
+      <w:lvlText w:val="%1.%2.%3.%4.%5.%6."/>
+      <w:lvlJc w:val="left"/>
+      <w:pPr>
+        <w:ind w:left="2736" w:hanging="936"/>
+      </w:pPr>
+    </w:lvl>
+    <w:lvl w:ilvl="6">
+      <w:start w:val="1"/>
+      <w:numFmt w:val="decimal"/>
+      <w:lvlText w:val="%1.%2.%3.%4.%5.%6.%7."/>
+      <w:lvlJc w:val="left"/>
+      <w:pPr>
+        <w:ind w:left="3240" w:hanging="1080"/>
+      </w:pPr>
+    </w:lvl>
+    <w:lvl w:ilvl="7">
+      <w:start w:val="1"/>
+      <w:numFmt w:val="decimal"/>
+      <w:lvlText w:val="%1.%2.%3.%4.%5.%6.%7.%8."/>
+      <w:lvlJc w:val="left"/>
+      <w:pPr>
+        <w:ind w:left="3744" w:hanging="1224"/>
+      </w:pPr>
+    </w:lvl>
+    <w:lvl w:ilvl="8">
+      <w:start w:val="1"/>
+      <w:numFmt w:val="decimal"/>
+      <w:lvlText w:val="%1.%2.%3.%4.%5.%6.%7.%8.%9."/>
+      <w:lvlJc w:val="left"/>
+      <w:pPr>
+        <w:ind w:left="4320" w:hanging="1440"/>
+      </w:pPr>
+    </w:lvl>
+  </w:abstractNum>
+  <w:abstractNum w:abstractNumId="9">
     <w:nsid w:val="4FA65EAF"/>
     <w:multiLevelType w:val="hybridMultilevel"/>
-    <w:tmpl w:val="7A881794"/>
+    <w:tmpl w:val="D67255C8"/>
     <w:lvl w:ilvl="0" w:tplc="04020001">
       <w:start w:val="1"/>
       <w:numFmt w:val="bullet"/>
@@ -3267,104 +4714,388 @@
         <w:rFonts w:ascii="Symbol" w:hAnsi="Symbol" w:hint="default"/>
       </w:rPr>
     </w:lvl>
-    <w:lvl w:ilvl="1" w:tplc="04020003" w:tentative="1">
+    <w:lvl w:ilvl="1" w:tplc="6602E7A8">
+      <w:numFmt w:val="bullet"/>
+      <w:lvlText w:val="-"/>
+      <w:lvlJc w:val="left"/>
+      <w:pPr>
+        <w:ind w:left="2143" w:hanging="360"/>
+      </w:pPr>
+      <w:rPr>
+        <w:rFonts w:ascii="Calibri" w:eastAsiaTheme="minorHAnsi" w:hAnsi="Calibri" w:cstheme="minorBidi" w:hint="default"/>
+      </w:rPr>
+    </w:lvl>
+    <w:lvl w:ilvl="2" w:tplc="04020005" w:tentative="1">
+      <w:start w:val="1"/>
+      <w:numFmt w:val="bullet"/>
+      <w:lvlText w:val=""/>
+      <w:lvlJc w:val="left"/>
+      <w:pPr>
+        <w:ind w:left="2863" w:hanging="360"/>
+      </w:pPr>
+      <w:rPr>
+        <w:rFonts w:ascii="Wingdings" w:hAnsi="Wingdings" w:hint="default"/>
+      </w:rPr>
+    </w:lvl>
+    <w:lvl w:ilvl="3" w:tplc="04020001" w:tentative="1">
+      <w:start w:val="1"/>
+      <w:numFmt w:val="bullet"/>
+      <w:lvlText w:val=""/>
+      <w:lvlJc w:val="left"/>
+      <w:pPr>
+        <w:ind w:left="3583" w:hanging="360"/>
+      </w:pPr>
+      <w:rPr>
+        <w:rFonts w:ascii="Symbol" w:hAnsi="Symbol" w:hint="default"/>
+      </w:rPr>
+    </w:lvl>
+    <w:lvl w:ilvl="4" w:tplc="04020003" w:tentative="1">
       <w:start w:val="1"/>
       <w:numFmt w:val="bullet"/>
       <w:lvlText w:val="o"/>
       <w:lvlJc w:val="left"/>
       <w:pPr>
-        <w:ind w:left="2143" w:hanging="360"/>
+        <w:ind w:left="4303" w:hanging="360"/>
       </w:pPr>
       <w:rPr>
         <w:rFonts w:ascii="Courier New" w:hAnsi="Courier New" w:cs="Courier New" w:hint="default"/>
       </w:rPr>
     </w:lvl>
-    <w:lvl w:ilvl="2" w:tplc="04020005" w:tentative="1">
+    <w:lvl w:ilvl="5" w:tplc="04020005" w:tentative="1">
       <w:start w:val="1"/>
       <w:numFmt w:val="bullet"/>
       <w:lvlText w:val=""/>
       <w:lvlJc w:val="left"/>
       <w:pPr>
-        <w:ind w:left="2863" w:hanging="360"/>
+        <w:ind w:left="5023" w:hanging="360"/>
       </w:pPr>
       <w:rPr>
         <w:rFonts w:ascii="Wingdings" w:hAnsi="Wingdings" w:hint="default"/>
       </w:rPr>
     </w:lvl>
-    <w:lvl w:ilvl="3" w:tplc="04020001" w:tentative="1">
+    <w:lvl w:ilvl="6" w:tplc="04020001" w:tentative="1">
       <w:start w:val="1"/>
       <w:numFmt w:val="bullet"/>
       <w:lvlText w:val=""/>
       <w:lvlJc w:val="left"/>
       <w:pPr>
-        <w:ind w:left="3583" w:hanging="360"/>
+        <w:ind w:left="5743" w:hanging="360"/>
       </w:pPr>
       <w:rPr>
         <w:rFonts w:ascii="Symbol" w:hAnsi="Symbol" w:hint="default"/>
       </w:rPr>
     </w:lvl>
-    <w:lvl w:ilvl="4" w:tplc="04020003" w:tentative="1">
+    <w:lvl w:ilvl="7" w:tplc="04020003" w:tentative="1">
       <w:start w:val="1"/>
       <w:numFmt w:val="bullet"/>
       <w:lvlText w:val="o"/>
       <w:lvlJc w:val="left"/>
       <w:pPr>
-        <w:ind w:left="4303" w:hanging="360"/>
+        <w:ind w:left="6463" w:hanging="360"/>
       </w:pPr>
       <w:rPr>
         <w:rFonts w:ascii="Courier New" w:hAnsi="Courier New" w:cs="Courier New" w:hint="default"/>
       </w:rPr>
     </w:lvl>
-    <w:lvl w:ilvl="5" w:tplc="04020005" w:tentative="1">
+    <w:lvl w:ilvl="8" w:tplc="04020005" w:tentative="1">
       <w:start w:val="1"/>
       <w:numFmt w:val="bullet"/>
       <w:lvlText w:val=""/>
       <w:lvlJc w:val="left"/>
       <w:pPr>
-        <w:ind w:left="5023" w:hanging="360"/>
+        <w:ind w:left="7183" w:hanging="360"/>
       </w:pPr>
       <w:rPr>
         <w:rFonts w:ascii="Wingdings" w:hAnsi="Wingdings" w:hint="default"/>
       </w:rPr>
     </w:lvl>
-    <w:lvl w:ilvl="6" w:tplc="04020001" w:tentative="1">
+  </w:abstractNum>
+  <w:abstractNum w:abstractNumId="10">
+    <w:nsid w:val="70F54510"/>
+    <w:multiLevelType w:val="hybridMultilevel"/>
+    <w:tmpl w:val="4D74C700"/>
+    <w:lvl w:ilvl="0" w:tplc="04020001">
       <w:start w:val="1"/>
       <w:numFmt w:val="bullet"/>
       <w:lvlText w:val=""/>
       <w:lvlJc w:val="left"/>
       <w:pPr>
-        <w:ind w:left="5743" w:hanging="360"/>
+        <w:ind w:left="720" w:hanging="360"/>
       </w:pPr>
       <w:rPr>
         <w:rFonts w:ascii="Symbol" w:hAnsi="Symbol" w:hint="default"/>
       </w:rPr>
     </w:lvl>
-    <w:lvl w:ilvl="7" w:tplc="04020003" w:tentative="1">
+    <w:lvl w:ilvl="1" w:tplc="04020003" w:tentative="1">
       <w:start w:val="1"/>
       <w:numFmt w:val="bullet"/>
       <w:lvlText w:val="o"/>
       <w:lvlJc w:val="left"/>
       <w:pPr>
-        <w:ind w:left="6463" w:hanging="360"/>
+        <w:ind w:left="1440" w:hanging="360"/>
       </w:pPr>
       <w:rPr>
         <w:rFonts w:ascii="Courier New" w:hAnsi="Courier New" w:cs="Courier New" w:hint="default"/>
       </w:rPr>
     </w:lvl>
-    <w:lvl w:ilvl="8" w:tplc="04020005" w:tentative="1">
+    <w:lvl w:ilvl="2" w:tplc="04020005" w:tentative="1">
       <w:start w:val="1"/>
       <w:numFmt w:val="bullet"/>
       <w:lvlText w:val=""/>
       <w:lvlJc w:val="left"/>
       <w:pPr>
-        <w:ind w:left="7183" w:hanging="360"/>
+        <w:ind w:left="2160" w:hanging="360"/>
       </w:pPr>
       <w:rPr>
         <w:rFonts w:ascii="Wingdings" w:hAnsi="Wingdings" w:hint="default"/>
       </w:rPr>
     </w:lvl>
+    <w:lvl w:ilvl="3" w:tplc="04020001" w:tentative="1">
+      <w:start w:val="1"/>
+      <w:numFmt w:val="bullet"/>
+      <w:lvlText w:val=""/>
+      <w:lvlJc w:val="left"/>
+      <w:pPr>
+        <w:ind w:left="2880" w:hanging="360"/>
+      </w:pPr>
+      <w:rPr>
+        <w:rFonts w:ascii="Symbol" w:hAnsi="Symbol" w:hint="default"/>
+      </w:rPr>
+    </w:lvl>
+    <w:lvl w:ilvl="4" w:tplc="04020003" w:tentative="1">
+      <w:start w:val="1"/>
+      <w:numFmt w:val="bullet"/>
+      <w:lvlText w:val="o"/>
+      <w:lvlJc w:val="left"/>
+      <w:pPr>
+        <w:ind w:left="3600" w:hanging="360"/>
+      </w:pPr>
+      <w:rPr>
+        <w:rFonts w:ascii="Courier New" w:hAnsi="Courier New" w:cs="Courier New" w:hint="default"/>
+      </w:rPr>
+    </w:lvl>
+    <w:lvl w:ilvl="5" w:tplc="04020005" w:tentative="1">
+      <w:start w:val="1"/>
+      <w:numFmt w:val="bullet"/>
+      <w:lvlText w:val=""/>
+      <w:lvlJc w:val="left"/>
+      <w:pPr>
+        <w:ind w:left="4320" w:hanging="360"/>
+      </w:pPr>
+      <w:rPr>
+        <w:rFonts w:ascii="Wingdings" w:hAnsi="Wingdings" w:hint="default"/>
+      </w:rPr>
+    </w:lvl>
+    <w:lvl w:ilvl="6" w:tplc="04020001" w:tentative="1">
+      <w:start w:val="1"/>
+      <w:numFmt w:val="bullet"/>
+      <w:lvlText w:val=""/>
+      <w:lvlJc w:val="left"/>
+      <w:pPr>
+        <w:ind w:left="5040" w:hanging="360"/>
+      </w:pPr>
+      <w:rPr>
+        <w:rFonts w:ascii="Symbol" w:hAnsi="Symbol" w:hint="default"/>
+      </w:rPr>
+    </w:lvl>
+    <w:lvl w:ilvl="7" w:tplc="04020003" w:tentative="1">
+      <w:start w:val="1"/>
+      <w:numFmt w:val="bullet"/>
+      <w:lvlText w:val="o"/>
+      <w:lvlJc w:val="left"/>
+      <w:pPr>
+        <w:ind w:left="5760" w:hanging="360"/>
+      </w:pPr>
+      <w:rPr>
+        <w:rFonts w:ascii="Courier New" w:hAnsi="Courier New" w:cs="Courier New" w:hint="default"/>
+      </w:rPr>
+    </w:lvl>
+    <w:lvl w:ilvl="8" w:tplc="04020005" w:tentative="1">
+      <w:start w:val="1"/>
+      <w:numFmt w:val="bullet"/>
+      <w:lvlText w:val=""/>
+      <w:lvlJc w:val="left"/>
+      <w:pPr>
+        <w:ind w:left="6480" w:hanging="360"/>
+      </w:pPr>
+      <w:rPr>
+        <w:rFonts w:ascii="Wingdings" w:hAnsi="Wingdings" w:hint="default"/>
+      </w:rPr>
+    </w:lvl>
   </w:abstractNum>
-  <w:abstractNum w:abstractNumId="3">
+  <w:abstractNum w:abstractNumId="11">
+    <w:nsid w:val="72D3675F"/>
+    <w:multiLevelType w:val="multilevel"/>
+    <w:tmpl w:val="0402001F"/>
+    <w:lvl w:ilvl="0">
+      <w:start w:val="1"/>
+      <w:numFmt w:val="decimal"/>
+      <w:lvlText w:val="%1."/>
+      <w:lvlJc w:val="left"/>
+      <w:pPr>
+        <w:ind w:left="360" w:hanging="360"/>
+      </w:pPr>
+    </w:lvl>
+    <w:lvl w:ilvl="1">
+      <w:start w:val="1"/>
+      <w:numFmt w:val="decimal"/>
+      <w:lvlText w:val="%1.%2."/>
+      <w:lvlJc w:val="left"/>
+      <w:pPr>
+        <w:ind w:left="792" w:hanging="432"/>
+      </w:pPr>
+    </w:lvl>
+    <w:lvl w:ilvl="2">
+      <w:start w:val="1"/>
+      <w:numFmt w:val="decimal"/>
+      <w:lvlText w:val="%1.%2.%3."/>
+      <w:lvlJc w:val="left"/>
+      <w:pPr>
+        <w:ind w:left="1224" w:hanging="504"/>
+      </w:pPr>
+    </w:lvl>
+    <w:lvl w:ilvl="3">
+      <w:start w:val="1"/>
+      <w:numFmt w:val="decimal"/>
+      <w:lvlText w:val="%1.%2.%3.%4."/>
+      <w:lvlJc w:val="left"/>
+      <w:pPr>
+        <w:ind w:left="1728" w:hanging="648"/>
+      </w:pPr>
+    </w:lvl>
+    <w:lvl w:ilvl="4">
+      <w:start w:val="1"/>
+      <w:numFmt w:val="decimal"/>
+      <w:lvlText w:val="%1.%2.%3.%4.%5."/>
+      <w:lvlJc w:val="left"/>
+      <w:pPr>
+        <w:ind w:left="2232" w:hanging="792"/>
+      </w:pPr>
+    </w:lvl>
+    <w:lvl w:ilvl="5">
+      <w:start w:val="1"/>
+      <w:numFmt w:val="decimal"/>
+      <w:lvlText w:val="%1.%2.%3.%4.%5.%6."/>
+      <w:lvlJc w:val="left"/>
+      <w:pPr>
+        <w:ind w:left="2736" w:hanging="936"/>
+      </w:pPr>
+    </w:lvl>
+    <w:lvl w:ilvl="6">
+      <w:start w:val="1"/>
+      <w:numFmt w:val="decimal"/>
+      <w:lvlText w:val="%1.%2.%3.%4.%5.%6.%7."/>
+      <w:lvlJc w:val="left"/>
+      <w:pPr>
+        <w:ind w:left="3240" w:hanging="1080"/>
+      </w:pPr>
+    </w:lvl>
+    <w:lvl w:ilvl="7">
+      <w:start w:val="1"/>
+      <w:numFmt w:val="decimal"/>
+      <w:lvlText w:val="%1.%2.%3.%4.%5.%6.%7.%8."/>
+      <w:lvlJc w:val="left"/>
+      <w:pPr>
+        <w:ind w:left="3744" w:hanging="1224"/>
+      </w:pPr>
+    </w:lvl>
+    <w:lvl w:ilvl="8">
+      <w:start w:val="1"/>
+      <w:numFmt w:val="decimal"/>
+      <w:lvlText w:val="%1.%2.%3.%4.%5.%6.%7.%8.%9."/>
+      <w:lvlJc w:val="left"/>
+      <w:pPr>
+        <w:ind w:left="4320" w:hanging="1440"/>
+      </w:pPr>
+    </w:lvl>
+  </w:abstractNum>
+  <w:abstractNum w:abstractNumId="12">
+    <w:nsid w:val="72F0309A"/>
+    <w:multiLevelType w:val="multilevel"/>
+    <w:tmpl w:val="0402001F"/>
+    <w:lvl w:ilvl="0">
+      <w:start w:val="1"/>
+      <w:numFmt w:val="decimal"/>
+      <w:lvlText w:val="%1."/>
+      <w:lvlJc w:val="left"/>
+      <w:pPr>
+        <w:ind w:left="360" w:hanging="360"/>
+      </w:pPr>
+    </w:lvl>
+    <w:lvl w:ilvl="1">
+      <w:start w:val="1"/>
+      <w:numFmt w:val="decimal"/>
+      <w:lvlText w:val="%1.%2."/>
+      <w:lvlJc w:val="left"/>
+      <w:pPr>
+        <w:ind w:left="792" w:hanging="432"/>
+      </w:pPr>
+    </w:lvl>
+    <w:lvl w:ilvl="2">
+      <w:start w:val="1"/>
+      <w:numFmt w:val="decimal"/>
+      <w:lvlText w:val="%1.%2.%3."/>
+      <w:lvlJc w:val="left"/>
+      <w:pPr>
+        <w:ind w:left="1224" w:hanging="504"/>
+      </w:pPr>
+    </w:lvl>
+    <w:lvl w:ilvl="3">
+      <w:start w:val="1"/>
+      <w:numFmt w:val="decimal"/>
+      <w:lvlText w:val="%1.%2.%3.%4."/>
+      <w:lvlJc w:val="left"/>
+      <w:pPr>
+        <w:ind w:left="1728" w:hanging="648"/>
+      </w:pPr>
+    </w:lvl>
+    <w:lvl w:ilvl="4">
+      <w:start w:val="1"/>
+      <w:numFmt w:val="decimal"/>
+      <w:lvlText w:val="%1.%2.%3.%4.%5."/>
+      <w:lvlJc w:val="left"/>
+      <w:pPr>
+        <w:ind w:left="2232" w:hanging="792"/>
+      </w:pPr>
+    </w:lvl>
+    <w:lvl w:ilvl="5">
+      <w:start w:val="1"/>
+      <w:numFmt w:val="decimal"/>
+      <w:lvlText w:val="%1.%2.%3.%4.%5.%6."/>
+      <w:lvlJc w:val="left"/>
+      <w:pPr>
+        <w:ind w:left="2736" w:hanging="936"/>
+      </w:pPr>
+    </w:lvl>
+    <w:lvl w:ilvl="6">
+      <w:start w:val="1"/>
+      <w:numFmt w:val="decimal"/>
+      <w:lvlText w:val="%1.%2.%3.%4.%5.%6.%7."/>
+      <w:lvlJc w:val="left"/>
+      <w:pPr>
+        <w:ind w:left="3240" w:hanging="1080"/>
+      </w:pPr>
+    </w:lvl>
+    <w:lvl w:ilvl="7">
+      <w:start w:val="1"/>
+      <w:numFmt w:val="decimal"/>
+      <w:lvlText w:val="%1.%2.%3.%4.%5.%6.%7.%8."/>
+      <w:lvlJc w:val="left"/>
+      <w:pPr>
+        <w:ind w:left="3744" w:hanging="1224"/>
+      </w:pPr>
+    </w:lvl>
+    <w:lvl w:ilvl="8">
+      <w:start w:val="1"/>
+      <w:numFmt w:val="decimal"/>
+      <w:lvlText w:val="%1.%2.%3.%4.%5.%6.%7.%8.%9."/>
+      <w:lvlJc w:val="left"/>
+      <w:pPr>
+        <w:ind w:left="4320" w:hanging="1440"/>
+      </w:pPr>
+    </w:lvl>
+  </w:abstractNum>
+  <w:abstractNum w:abstractNumId="13">
     <w:nsid w:val="74C61758"/>
     <w:multiLevelType w:val="hybridMultilevel"/>
     <w:tmpl w:val="7F6611B8"/>
@@ -3477,17 +5208,225 @@
       </w:rPr>
     </w:lvl>
   </w:abstractNum>
+  <w:abstractNum w:abstractNumId="14">
+    <w:nsid w:val="74F23E50"/>
+    <w:multiLevelType w:val="multilevel"/>
+    <w:tmpl w:val="C44E6FD8"/>
+    <w:lvl w:ilvl="0">
+      <w:start w:val="1"/>
+      <w:numFmt w:val="decimal"/>
+      <w:lvlText w:val="%1."/>
+      <w:lvlJc w:val="left"/>
+      <w:pPr>
+        <w:ind w:left="360" w:hanging="360"/>
+      </w:pPr>
+    </w:lvl>
+    <w:lvl w:ilvl="1">
+      <w:start w:val="1"/>
+      <w:numFmt w:val="decimal"/>
+      <w:lvlText w:val="%1.%2."/>
+      <w:lvlJc w:val="left"/>
+      <w:pPr>
+        <w:ind w:left="792" w:hanging="432"/>
+      </w:pPr>
+    </w:lvl>
+    <w:lvl w:ilvl="2">
+      <w:start w:val="1"/>
+      <w:numFmt w:val="decimal"/>
+      <w:lvlText w:val="%1.%2.%3."/>
+      <w:lvlJc w:val="left"/>
+      <w:pPr>
+        <w:ind w:left="1224" w:hanging="504"/>
+      </w:pPr>
+    </w:lvl>
+    <w:lvl w:ilvl="3">
+      <w:start w:val="1"/>
+      <w:numFmt w:val="decimal"/>
+      <w:lvlText w:val="%1.%2.%3.%4."/>
+      <w:lvlJc w:val="left"/>
+      <w:pPr>
+        <w:ind w:left="1728" w:hanging="648"/>
+      </w:pPr>
+    </w:lvl>
+    <w:lvl w:ilvl="4">
+      <w:start w:val="1"/>
+      <w:numFmt w:val="decimal"/>
+      <w:lvlText w:val="%1.%2.%3.%4.%5."/>
+      <w:lvlJc w:val="left"/>
+      <w:pPr>
+        <w:ind w:left="2232" w:hanging="792"/>
+      </w:pPr>
+    </w:lvl>
+    <w:lvl w:ilvl="5">
+      <w:start w:val="1"/>
+      <w:numFmt w:val="decimal"/>
+      <w:lvlText w:val="%1.%2.%3.%4.%5.%6."/>
+      <w:lvlJc w:val="left"/>
+      <w:pPr>
+        <w:ind w:left="2736" w:hanging="936"/>
+      </w:pPr>
+    </w:lvl>
+    <w:lvl w:ilvl="6">
+      <w:start w:val="1"/>
+      <w:numFmt w:val="decimal"/>
+      <w:lvlText w:val="%1.%2.%3.%4.%5.%6.%7."/>
+      <w:lvlJc w:val="left"/>
+      <w:pPr>
+        <w:ind w:left="3240" w:hanging="1080"/>
+      </w:pPr>
+    </w:lvl>
+    <w:lvl w:ilvl="7">
+      <w:start w:val="1"/>
+      <w:numFmt w:val="decimal"/>
+      <w:lvlText w:val="%1.%2.%3.%4.%5.%6.%7.%8."/>
+      <w:lvlJc w:val="left"/>
+      <w:pPr>
+        <w:ind w:left="3744" w:hanging="1224"/>
+      </w:pPr>
+    </w:lvl>
+    <w:lvl w:ilvl="8">
+      <w:start w:val="1"/>
+      <w:numFmt w:val="decimal"/>
+      <w:lvlText w:val="%1.%2.%3.%4.%5.%6.%7.%8.%9."/>
+      <w:lvlJc w:val="left"/>
+      <w:pPr>
+        <w:ind w:left="4320" w:hanging="1440"/>
+      </w:pPr>
+    </w:lvl>
+  </w:abstractNum>
+  <w:abstractNum w:abstractNumId="15">
+    <w:nsid w:val="7B717640"/>
+    <w:multiLevelType w:val="multilevel"/>
+    <w:tmpl w:val="C44E6FD8"/>
+    <w:lvl w:ilvl="0">
+      <w:start w:val="1"/>
+      <w:numFmt w:val="decimal"/>
+      <w:lvlText w:val="%1."/>
+      <w:lvlJc w:val="left"/>
+      <w:pPr>
+        <w:ind w:left="360" w:hanging="360"/>
+      </w:pPr>
+    </w:lvl>
+    <w:lvl w:ilvl="1">
+      <w:start w:val="1"/>
+      <w:numFmt w:val="decimal"/>
+      <w:lvlText w:val="%1.%2."/>
+      <w:lvlJc w:val="left"/>
+      <w:pPr>
+        <w:ind w:left="792" w:hanging="432"/>
+      </w:pPr>
+    </w:lvl>
+    <w:lvl w:ilvl="2">
+      <w:start w:val="1"/>
+      <w:numFmt w:val="decimal"/>
+      <w:lvlText w:val="%1.%2.%3."/>
+      <w:lvlJc w:val="left"/>
+      <w:pPr>
+        <w:ind w:left="1224" w:hanging="504"/>
+      </w:pPr>
+    </w:lvl>
+    <w:lvl w:ilvl="3">
+      <w:start w:val="1"/>
+      <w:numFmt w:val="decimal"/>
+      <w:lvlText w:val="%1.%2.%3.%4."/>
+      <w:lvlJc w:val="left"/>
+      <w:pPr>
+        <w:ind w:left="1728" w:hanging="648"/>
+      </w:pPr>
+    </w:lvl>
+    <w:lvl w:ilvl="4">
+      <w:start w:val="1"/>
+      <w:numFmt w:val="decimal"/>
+      <w:lvlText w:val="%1.%2.%3.%4.%5."/>
+      <w:lvlJc w:val="left"/>
+      <w:pPr>
+        <w:ind w:left="2232" w:hanging="792"/>
+      </w:pPr>
+    </w:lvl>
+    <w:lvl w:ilvl="5">
+      <w:start w:val="1"/>
+      <w:numFmt w:val="decimal"/>
+      <w:lvlText w:val="%1.%2.%3.%4.%5.%6."/>
+      <w:lvlJc w:val="left"/>
+      <w:pPr>
+        <w:ind w:left="2736" w:hanging="936"/>
+      </w:pPr>
+    </w:lvl>
+    <w:lvl w:ilvl="6">
+      <w:start w:val="1"/>
+      <w:numFmt w:val="decimal"/>
+      <w:lvlText w:val="%1.%2.%3.%4.%5.%6.%7."/>
+      <w:lvlJc w:val="left"/>
+      <w:pPr>
+        <w:ind w:left="3240" w:hanging="1080"/>
+      </w:pPr>
+    </w:lvl>
+    <w:lvl w:ilvl="7">
+      <w:start w:val="1"/>
+      <w:numFmt w:val="decimal"/>
+      <w:lvlText w:val="%1.%2.%3.%4.%5.%6.%7.%8."/>
+      <w:lvlJc w:val="left"/>
+      <w:pPr>
+        <w:ind w:left="3744" w:hanging="1224"/>
+      </w:pPr>
+    </w:lvl>
+    <w:lvl w:ilvl="8">
+      <w:start w:val="1"/>
+      <w:numFmt w:val="decimal"/>
+      <w:lvlText w:val="%1.%2.%3.%4.%5.%6.%7.%8.%9."/>
+      <w:lvlJc w:val="left"/>
+      <w:pPr>
+        <w:ind w:left="4320" w:hanging="1440"/>
+      </w:pPr>
+    </w:lvl>
+  </w:abstractNum>
   <w:num w:numId="1">
+    <w:abstractNumId w:val="4"/>
+  </w:num>
+  <w:num w:numId="2">
+    <w:abstractNumId w:val="13"/>
+  </w:num>
+  <w:num w:numId="3">
+    <w:abstractNumId w:val="5"/>
+  </w:num>
+  <w:num w:numId="4">
+    <w:abstractNumId w:val="9"/>
+  </w:num>
+  <w:num w:numId="5">
+    <w:abstractNumId w:val="10"/>
+  </w:num>
+  <w:num w:numId="6">
+    <w:abstractNumId w:val="6"/>
+  </w:num>
+  <w:num w:numId="7">
     <w:abstractNumId w:val="0"/>
   </w:num>
-  <w:num w:numId="2">
+  <w:num w:numId="8">
+    <w:abstractNumId w:val="8"/>
+  </w:num>
+  <w:num w:numId="9">
+    <w:abstractNumId w:val="7"/>
+  </w:num>
+  <w:num w:numId="10">
+    <w:abstractNumId w:val="2"/>
+  </w:num>
+  <w:num w:numId="11">
+    <w:abstractNumId w:val="11"/>
+  </w:num>
+  <w:num w:numId="12">
+    <w:abstractNumId w:val="12"/>
+  </w:num>
+  <w:num w:numId="13">
+    <w:abstractNumId w:val="15"/>
+  </w:num>
+  <w:num w:numId="14">
     <w:abstractNumId w:val="3"/>
   </w:num>
-  <w:num w:numId="3">
+  <w:num w:numId="15">
+    <w:abstractNumId w:val="14"/>
+  </w:num>
+  <w:num w:numId="16">
     <w:abstractNumId w:val="1"/>
-  </w:num>
-  <w:num w:numId="4">
-    <w:abstractNumId w:val="2"/>
   </w:num>
 </w:numbering>
 </file>
@@ -4247,7 +6186,7 @@
 </file>
 
 <file path=customXml/itemProps1.xml><?xml version="1.0" encoding="utf-8"?>
-<ds:datastoreItem xmlns:ds="http://schemas.openxmlformats.org/officeDocument/2006/customXml" ds:itemID="{400531AE-3872-40E2-B954-381C0BD1513C}">
+<ds:datastoreItem xmlns:ds="http://schemas.openxmlformats.org/officeDocument/2006/customXml" ds:itemID="{01A8D74C-FB31-4B2B-944C-C5AE89FC6887}">
   <ds:schemaRefs>
     <ds:schemaRef ds:uri="http://schemas.openxmlformats.org/officeDocument/2006/bibliography"/>
   </ds:schemaRefs>

</xml_diff>